<commit_message>
cell cycle re-writting in progress
</commit_message>
<xml_diff>
--- a/revisiones/Chapter 4a.docx
+++ b/revisiones/Chapter 4a.docx
@@ -27,8 +27,24 @@
       <w:commentRangeStart w:id="0"/>
       <w:r>
         <w:rPr/>
-        <w:t xml:space="preserve">In the last two chapters, biological rhythms described by proteins and mRNAs have been deeply analyzed and discussed. One of the main results has been the observed temporal offset between transcripts and proteins, which has shown the relevance of multi-omic integration to unveil the complete molecular mechanisms of interest. Since it is the main goal of this thesis, the integration of physiological measurements with multi-omic data is presented as the final step to deeply understand how biological processes are regulated by diurnal and seasonal cycles. </w:t>
-      </w:r>
+        <w:t>In the last two chapters, biological rhythms described by proteins and mRNAs have been deeply analyzed and discussed.</w:t>
+      </w:r>
+      <w:ins w:id="0" w:author="Autor desconocido" w:date="2023-05-16T11:45:39Z">
+        <w:r>
+          <w:rPr/>
+          <w:t xml:space="preserve"> </w:t>
+        </w:r>
+      </w:ins>
+      <w:r>
+        <w:rPr/>
+        <w:t xml:space="preserve"> One of the main results has been the observed temporal offset between transcripts and proteins, which has shown the relevance of multi-omic integration to unveil the complete molecular mechanisms of interest. Since it is the main goal of this thesis, the integration of physiological measurements with multi-omic data is presented as the final step to deeply understand how biological processes are regulated by diurnal and seasonal cycles. </w:t>
+      </w:r>
+    </w:p>
+    <w:p>
+      <w:pPr>
+        <w:pStyle w:val="Cuerpodetexto"/>
+        <w:rPr/>
+      </w:pPr>
       <w:commentRangeEnd w:id="0"/>
       <w:r>
         <w:commentReference w:id="0"/>
@@ -73,13 +89,13 @@
         <w:rPr/>
         <w:t xml:space="preserve">Cell division cycle is </w:t>
       </w:r>
-      <w:del w:id="0" w:author="admin" w:date="2023-03-09T13:29:00Z">
+      <w:del w:id="2" w:author="admin" w:date="2023-03-09T13:29:00Z">
         <w:r>
           <w:rPr/>
           <w:delText>a biological process</w:delText>
         </w:r>
       </w:del>
-      <w:ins w:id="1" w:author="admin" w:date="2023-03-09T13:29:00Z">
+      <w:ins w:id="3" w:author="admin" w:date="2023-03-09T13:29:00Z">
         <w:r>
           <w:rPr/>
           <w:t>an ordely set of processes</w:t>
@@ -89,7 +105,7 @@
         <w:rPr/>
         <w:t xml:space="preserve"> that control</w:t>
       </w:r>
-      <w:del w:id="2" w:author="admin" w:date="2023-03-09T13:29:00Z">
+      <w:del w:id="4" w:author="admin" w:date="2023-03-09T13:29:00Z">
         <w:r>
           <w:rPr/>
           <w:delText>s</w:delText>
@@ -160,13 +176,13 @@
         <w:rPr/>
         <w:t>, as usually persist in free-running conditions and is able to be entrained by different photoperiods independent of the photosynthetic capacity.</w:t>
       </w:r>
-      <w:del w:id="3" w:author="admin" w:date="2023-03-09T13:33:00Z">
+      <w:del w:id="5" w:author="admin" w:date="2023-03-09T13:33:00Z">
         <w:r>
           <w:rPr/>
           <w:delText xml:space="preserve"> In agreement with the RNA-seq data of this thesis</w:delText>
         </w:r>
       </w:del>
-      <w:del w:id="4" w:author="MERCEDES GARCIA GONZALEZ" w:date="2023-03-10T12:36:00Z">
+      <w:del w:id="6" w:author="MERCEDES GARCIA GONZALEZ" w:date="2023-03-10T12:36:00Z">
         <w:r>
           <w:rPr/>
           <w:delText>,</w:delText>
@@ -176,13 +192,13 @@
         <w:rPr/>
         <w:t xml:space="preserve"> </w:t>
       </w:r>
-      <w:ins w:id="5" w:author="admin" w:date="2023-03-09T13:33:00Z">
+      <w:ins w:id="7" w:author="admin" w:date="2023-03-09T13:33:00Z">
         <w:r>
           <w:rPr/>
           <w:t>C</w:t>
         </w:r>
       </w:ins>
-      <w:del w:id="6" w:author="admin" w:date="2023-03-09T13:33:00Z">
+      <w:del w:id="8" w:author="admin" w:date="2023-03-09T13:33:00Z">
         <w:r>
           <w:rPr/>
           <w:delText>c</w:delText>
@@ -192,13 +208,13 @@
         <w:rPr/>
         <w:t xml:space="preserve">ell division cycle </w:t>
       </w:r>
-      <w:del w:id="7" w:author="admin" w:date="2023-03-09T13:34:00Z">
+      <w:del w:id="9" w:author="admin" w:date="2023-03-09T13:34:00Z">
         <w:r>
           <w:rPr/>
           <w:delText xml:space="preserve">have </w:delText>
         </w:r>
       </w:del>
-      <w:ins w:id="8" w:author="admin" w:date="2023-03-09T13:34:00Z">
+      <w:ins w:id="10" w:author="admin" w:date="2023-03-09T13:34:00Z">
         <w:r>
           <w:rPr/>
           <w:t xml:space="preserve">has </w:t>
@@ -208,7 +224,7 @@
         <w:rPr/>
         <w:t xml:space="preserve">a complex regulatory mechanism </w:t>
       </w:r>
-      <w:del w:id="9" w:author="MERCEDES GARCIA GONZALEZ" w:date="2023-03-10T12:37:00Z">
+      <w:del w:id="11" w:author="MERCEDES GARCIA GONZALEZ" w:date="2023-03-10T12:37:00Z">
         <w:r>
           <w:rPr/>
           <w:delText xml:space="preserve">which </w:delText>
@@ -218,7 +234,7 @@
         <w:rPr/>
         <w:t>consist of a strong circadian clock regulation as well as a light-dependence</w:t>
       </w:r>
-      <w:ins w:id="10" w:author="MERCEDES GARCIA GONZALEZ" w:date="2023-03-10T12:36:00Z">
+      <w:ins w:id="12" w:author="MERCEDES GARCIA GONZALEZ" w:date="2023-03-10T12:36:00Z">
         <w:r>
           <w:rPr/>
           <w:t>,</w:t>
@@ -228,19 +244,19 @@
         <w:rPr/>
         <w:t xml:space="preserve"> since it is the main energy source in photosynthetic organisms (Goto &amp; Johnson, 1995; Hagiwara et al., 2002; Moulager et al., 2007, 2010)⁠</w:t>
       </w:r>
-      <w:del w:id="11" w:author="MERCEDES GARCIA GONZALEZ" w:date="2023-03-10T12:38:00Z">
+      <w:del w:id="13" w:author="MERCEDES GARCIA GONZALEZ" w:date="2023-03-10T12:38:00Z">
         <w:r>
           <w:rPr/>
           <w:delText>.</w:delText>
         </w:r>
       </w:del>
-      <w:del w:id="12" w:author="MERCEDES GARCIA GONZALEZ" w:date="2023-03-10T12:38:00Z">
+      <w:del w:id="14" w:author="MERCEDES GARCIA GONZALEZ" w:date="2023-03-10T12:38:00Z">
         <w:r>
           <w:rPr/>
           <w:delText>,</w:delText>
         </w:r>
       </w:del>
-      <w:ins w:id="13" w:author="MERCEDES GARCIA GONZALEZ" w:date="2023-03-10T12:38:00Z">
+      <w:ins w:id="15" w:author="MERCEDES GARCIA GONZALEZ" w:date="2023-03-10T12:38:00Z">
         <w:r>
           <w:rPr/>
           <w:t>. This is</w:t>
@@ -250,19 +266,19 @@
         <w:rPr/>
         <w:t xml:space="preserve"> </w:t>
       </w:r>
-      <w:ins w:id="14" w:author="admin" w:date="2023-03-09T13:33:00Z">
+      <w:ins w:id="16" w:author="admin" w:date="2023-03-09T13:33:00Z">
         <w:r>
           <w:rPr/>
           <w:t>in agreement with the RNA-seq data of this thesis</w:t>
         </w:r>
       </w:ins>
-      <w:ins w:id="15" w:author="MERCEDES GARCIA GONZALEZ" w:date="2023-03-10T12:38:00Z">
+      <w:ins w:id="17" w:author="MERCEDES GARCIA GONZALEZ" w:date="2023-03-10T12:38:00Z">
         <w:r>
           <w:rPr/>
           <w:t>.</w:t>
         </w:r>
       </w:ins>
-      <w:ins w:id="16" w:author="admin" w:date="2023-03-09T13:33:00Z">
+      <w:ins w:id="18" w:author="admin" w:date="2023-03-09T13:33:00Z">
         <w:r>
           <w:rPr/>
           <w:t xml:space="preserve"> </w:t>
@@ -294,7 +310,7 @@
         <w:rPr/>
         <w:t xml:space="preserve">consists of the typical phases of a simple binary fission. </w:t>
       </w:r>
-      <w:del w:id="17" w:author="MERCEDES GARCIA GONZALEZ" w:date="2023-03-10T12:38:00Z">
+      <w:del w:id="19" w:author="MERCEDES GARCIA GONZALEZ" w:date="2023-03-10T12:38:00Z">
         <w:r>
           <w:rPr/>
           <w:delText xml:space="preserve">First, a </w:delText>
@@ -304,13 +320,13 @@
         <w:rPr/>
         <w:t>G1 phase</w:t>
       </w:r>
-      <w:del w:id="18" w:author="MERCEDES GARCIA GONZALEZ" w:date="2023-03-10T12:39:00Z">
+      <w:del w:id="20" w:author="MERCEDES GARCIA GONZALEZ" w:date="2023-03-10T12:39:00Z">
         <w:r>
           <w:rPr/>
           <w:delText xml:space="preserve"> w</w:delText>
         </w:r>
       </w:del>
-      <w:del w:id="19" w:author="MERCEDES GARCIA GONZALEZ" w:date="2023-03-10T12:38:00Z">
+      <w:del w:id="21" w:author="MERCEDES GARCIA GONZALEZ" w:date="2023-03-10T12:38:00Z">
         <w:r>
           <w:rPr/>
           <w:delText>hich</w:delText>
@@ -320,7 +336,7 @@
         <w:rPr/>
         <w:t xml:space="preserve"> is dependent on light-energy status. During this phase</w:t>
       </w:r>
-      <w:ins w:id="20" w:author="MERCEDES GARCIA GONZALEZ" w:date="2023-03-10T12:39:00Z">
+      <w:ins w:id="22" w:author="MERCEDES GARCIA GONZALEZ" w:date="2023-03-10T12:39:00Z">
         <w:r>
           <w:rPr/>
           <w:t>,</w:t>
@@ -330,7 +346,7 @@
         <w:rPr/>
         <w:t xml:space="preserve"> the cell grows and commitment takes place (Moulager et al., 2007)⁠. In cell division cycle studies, the term commitment refers to the moment when the cell, taking into consideration its energy status, decides whether is ready or not to continue with the progression of the cell division cycle. Once cells are committed, cell division is not impaired by darkness. If commitment is achieved, G1 phase is followed by the S phase</w:t>
       </w:r>
-      <w:ins w:id="21" w:author="MERCEDES GARCIA GONZALEZ" w:date="2023-03-10T12:39:00Z">
+      <w:ins w:id="23" w:author="MERCEDES GARCIA GONZALEZ" w:date="2023-03-10T12:39:00Z">
         <w:r>
           <w:rPr/>
           <w:t>,</w:t>
@@ -340,7 +356,7 @@
         <w:rPr/>
         <w:t xml:space="preserve"> where DNA replication takes place. S phase is usually gated several hours after sunrise (Moulager et al., 2007, 2010)⁠. Once DNA replication is completed, cells enter to </w:t>
       </w:r>
-      <w:del w:id="22" w:author="MERCEDES GARCIA GONZALEZ" w:date="2023-03-10T12:39:00Z">
+      <w:del w:id="24" w:author="MERCEDES GARCIA GONZALEZ" w:date="2023-03-10T12:39:00Z">
         <w:r>
           <w:rPr/>
           <w:delText xml:space="preserve">the final </w:delText>
@@ -350,13 +366,13 @@
         <w:rPr/>
         <w:t xml:space="preserve">G2|M phase where they prepare themselves for cell division (G2) and achieve mitosis (M). This two last phases are usually treated as one because they are the shortest ones and, thus, the most difficult to detect and discern. In all </w:t>
       </w:r>
-      <w:ins w:id="23" w:author="MERCEDES GARCIA GONZALEZ" w:date="2023-03-10T12:39:00Z">
+      <w:ins w:id="25" w:author="MERCEDES GARCIA GONZALEZ" w:date="2023-03-10T12:39:00Z">
         <w:r>
           <w:rPr/>
           <w:t>e</w:t>
         </w:r>
       </w:ins>
-      <w:del w:id="24" w:author="MERCEDES GARCIA GONZALEZ" w:date="2023-03-10T12:39:00Z">
+      <w:del w:id="26" w:author="MERCEDES GARCIA GONZALEZ" w:date="2023-03-10T12:39:00Z">
         <w:r>
           <w:rPr/>
           <w:delText>a</w:delText>
@@ -366,7 +382,7 @@
         <w:rPr/>
         <w:t>ukaryotes, the progression of cells throughout the phases of the cell division cycle is control</w:t>
       </w:r>
-      <w:ins w:id="25" w:author="MERCEDES GARCIA GONZALEZ" w:date="2023-03-10T12:40:00Z">
+      <w:ins w:id="27" w:author="MERCEDES GARCIA GONZALEZ" w:date="2023-03-10T12:40:00Z">
         <w:r>
           <w:rPr/>
           <w:t>l</w:t>
@@ -468,7 +484,7 @@
         </w:rPr>
         <w:t>The phases from the cell division cycle have been detected by estimating the DNA content of cells</w:t>
       </w:r>
-      <w:ins w:id="26" w:author="MERCEDES GARCIA GONZALEZ" w:date="2023-03-10T12:40:00Z">
+      <w:ins w:id="28" w:author="MERCEDES GARCIA GONZALEZ" w:date="2023-03-10T12:40:00Z">
         <w:r>
           <w:rPr>
             <w:bCs/>
@@ -486,7 +502,7 @@
         </w:rPr>
         <w:t xml:space="preserve"> using </w:t>
       </w:r>
-      <w:del w:id="27" w:author="MERCEDES GARCIA GONZALEZ" w:date="2023-03-10T12:40:00Z">
+      <w:del w:id="29" w:author="MERCEDES GARCIA GONZALEZ" w:date="2023-03-10T12:40:00Z">
         <w:r>
           <w:rPr>
             <w:bCs/>
@@ -496,7 +512,7 @@
           <w:delText xml:space="preserve">flux </w:delText>
         </w:r>
       </w:del>
-      <w:ins w:id="28" w:author="MERCEDES GARCIA GONZALEZ" w:date="2023-03-10T12:40:00Z">
+      <w:ins w:id="30" w:author="MERCEDES GARCIA GONZALEZ" w:date="2023-03-10T12:40:00Z">
         <w:r>
           <w:rPr>
             <w:bCs/>
@@ -514,7 +530,7 @@
         </w:rPr>
         <w:t>cytometry</w:t>
       </w:r>
-      <w:ins w:id="29" w:author="MERCEDES GARCIA GONZALEZ" w:date="2023-03-10T12:40:00Z">
+      <w:ins w:id="31" w:author="MERCEDES GARCIA GONZALEZ" w:date="2023-03-10T12:40:00Z">
         <w:r>
           <w:rPr>
             <w:bCs/>
@@ -532,7 +548,7 @@
         </w:rPr>
         <w:t xml:space="preserve"> and chloroplast division </w:t>
       </w:r>
-      <w:del w:id="30" w:author="MERCEDES GARCIA GONZALEZ" w:date="2023-03-10T12:41:00Z">
+      <w:del w:id="32" w:author="MERCEDES GARCIA GONZALEZ" w:date="2023-03-10T12:41:00Z">
         <w:r>
           <w:rPr>
             <w:bCs/>
@@ -580,7 +596,7 @@
         </w:rPr>
         <w:t>. The same rhythmicity analysis</w:t>
       </w:r>
-      <w:ins w:id="31" w:author="MERCEDES GARCIA GONZALEZ" w:date="2023-03-10T12:41:00Z">
+      <w:ins w:id="33" w:author="MERCEDES GARCIA GONZALEZ" w:date="2023-03-10T12:41:00Z">
         <w:r>
           <w:rPr>
             <w:rStyle w:val="Destacado"/>
@@ -593,7 +609,7 @@
           <w:t xml:space="preserve"> </w:t>
         </w:r>
       </w:ins>
-      <w:del w:id="32" w:author="MERCEDES GARCIA GONZALEZ" w:date="2023-03-10T12:41:00Z">
+      <w:del w:id="34" w:author="MERCEDES GARCIA GONZALEZ" w:date="2023-03-10T12:41:00Z">
         <w:r>
           <w:rPr>
             <w:rStyle w:val="Destacado"/>
@@ -617,7 +633,7 @@
         </w:rPr>
         <w:t>carried out with the transcriptomic and proteomic data, is also achieved using cytometry data</w:t>
       </w:r>
-      <w:ins w:id="33" w:author="MERCEDES GARCIA GONZALEZ" w:date="2023-03-10T12:42:00Z">
+      <w:ins w:id="35" w:author="MERCEDES GARCIA GONZALEZ" w:date="2023-03-10T12:42:00Z">
         <w:r>
           <w:rPr>
             <w:rStyle w:val="Destacado"/>
@@ -764,7 +780,7 @@
         </w:rPr>
         <w:t xml:space="preserve"> and 0.067, respectively. In agreement with </w:t>
       </w:r>
-      <w:del w:id="34" w:author="MERCEDES GARCIA GONZALEZ" w:date="2023-03-10T12:52:00Z">
+      <w:del w:id="36" w:author="MERCEDES GARCIA GONZALEZ" w:date="2023-03-10T12:52:00Z">
         <w:r>
           <w:rPr>
             <w:rStyle w:val="Destacado"/>
@@ -788,7 +804,7 @@
         </w:rPr>
         <w:t>transcriptomic and proteomic analyses, a decrease in synchronization</w:t>
       </w:r>
-      <w:ins w:id="35" w:author="MERCEDES GARCIA GONZALEZ" w:date="2023-03-10T12:52:00Z">
+      <w:ins w:id="37" w:author="MERCEDES GARCIA GONZALEZ" w:date="2023-03-10T12:52:00Z">
         <w:r>
           <w:rPr>
             <w:rStyle w:val="Destacado"/>
@@ -812,7 +828,7 @@
         </w:rPr>
         <w:t xml:space="preserve"> manifested as a reduction in amplitude</w:t>
       </w:r>
-      <w:ins w:id="36" w:author="MERCEDES GARCIA GONZALEZ" w:date="2023-03-10T12:52:00Z">
+      <w:ins w:id="38" w:author="MERCEDES GARCIA GONZALEZ" w:date="2023-03-10T12:52:00Z">
         <w:r>
           <w:rPr>
             <w:rStyle w:val="Destacado"/>
@@ -836,7 +852,7 @@
         </w:rPr>
         <w:t xml:space="preserve"> is observed under winter photoperiod (Fig 33-A). The reduction in amplitude is so drastic in the G2|M phase that RAIN</w:t>
       </w:r>
-      <w:ins w:id="37" w:author="MERCEDES GARCIA GONZALEZ" w:date="2023-03-10T12:53:00Z">
+      <w:ins w:id="39" w:author="MERCEDES GARCIA GONZALEZ" w:date="2023-03-10T12:53:00Z">
         <w:r>
           <w:rPr>
             <w:rStyle w:val="Destacado"/>
@@ -860,7 +876,7 @@
         </w:rPr>
         <w:t xml:space="preserve"> is not able to detect a rhythmic profile. This suggest that cell division cycles of each individual cell in the culture are more synchronized during summer photoperiod. Also, there is a significant anticipation of the phase</w:t>
       </w:r>
-      <w:del w:id="38" w:author="MERCEDES GARCIA GONZALEZ" w:date="2023-03-10T12:54:00Z">
+      <w:del w:id="40" w:author="MERCEDES GARCIA GONZALEZ" w:date="2023-03-10T12:54:00Z">
         <w:r>
           <w:rPr>
             <w:rStyle w:val="Destacado"/>
@@ -968,54 +984,6 @@
           <w:highlight w:val="white"/>
         </w:rPr>
         <w:t xml:space="preserve"> under both photoperiods (Fig. 33- B,C). Under summer photoperiod, G1 phase takes place during the light hours, the maximum percentage of cells in this phase are detected around ZT8 (coinciding with the maximum irradiance hours). After commitment, the percentage of cells in G1 phase decrease</w:t>
-      </w:r>
-      <w:ins w:id="39" w:author="MERCEDES GARCIA GONZALEZ" w:date="2023-03-10T13:04:00Z">
-        <w:r>
-          <w:rPr>
-            <w:rStyle w:val="Destacado"/>
-            <w:bCs/>
-            <w:i w:val="false"/>
-            <w:iCs w:val="false"/>
-            <w:color w:val="000000"/>
-            <w:highlight w:val="white"/>
-          </w:rPr>
-          <w:t>s</w:t>
-        </w:r>
-      </w:ins>
-      <w:r>
-        <w:rPr>
-          <w:rStyle w:val="Destacado"/>
-          <w:bCs/>
-          <w:i w:val="false"/>
-          <w:iCs w:val="false"/>
-          <w:color w:val="000000"/>
-          <w:highlight w:val="white"/>
-        </w:rPr>
-        <w:t xml:space="preserve"> while the percentage of cells in S phase increase</w:t>
-      </w:r>
-      <w:ins w:id="40" w:author="MERCEDES GARCIA GONZALEZ" w:date="2023-03-10T13:04:00Z">
-        <w:r>
-          <w:rPr>
-            <w:rStyle w:val="Destacado"/>
-            <w:bCs/>
-            <w:i w:val="false"/>
-            <w:iCs w:val="false"/>
-            <w:color w:val="000000"/>
-            <w:highlight w:val="white"/>
-          </w:rPr>
-          <w:t>s</w:t>
-        </w:r>
-      </w:ins>
-      <w:r>
-        <w:rPr>
-          <w:rStyle w:val="Destacado"/>
-          <w:bCs/>
-          <w:i w:val="false"/>
-          <w:iCs w:val="false"/>
-          <w:color w:val="000000"/>
-          <w:highlight w:val="white"/>
-        </w:rPr>
-        <w:t>. The majority of cells are in S phase around and after sunset (between ZT16 and ZT20). From that moment, the percentage of cells in G2|M phase increase</w:t>
       </w:r>
       <w:ins w:id="41" w:author="MERCEDES GARCIA GONZALEZ" w:date="2023-03-10T13:04:00Z">
         <w:r>
@@ -1039,9 +1007,57 @@
           <w:color w:val="000000"/>
           <w:highlight w:val="white"/>
         </w:rPr>
+        <w:t xml:space="preserve"> while the percentage of cells in S phase increase</w:t>
+      </w:r>
+      <w:ins w:id="42" w:author="MERCEDES GARCIA GONZALEZ" w:date="2023-03-10T13:04:00Z">
+        <w:r>
+          <w:rPr>
+            <w:rStyle w:val="Destacado"/>
+            <w:bCs/>
+            <w:i w:val="false"/>
+            <w:iCs w:val="false"/>
+            <w:color w:val="000000"/>
+            <w:highlight w:val="white"/>
+          </w:rPr>
+          <w:t>s</w:t>
+        </w:r>
+      </w:ins>
+      <w:r>
+        <w:rPr>
+          <w:rStyle w:val="Destacado"/>
+          <w:bCs/>
+          <w:i w:val="false"/>
+          <w:iCs w:val="false"/>
+          <w:color w:val="000000"/>
+          <w:highlight w:val="white"/>
+        </w:rPr>
+        <w:t>. The majority of cells are in S phase around and after sunset (between ZT16 and ZT20). From that moment, the percentage of cells in G2|M phase increase</w:t>
+      </w:r>
+      <w:ins w:id="43" w:author="MERCEDES GARCIA GONZALEZ" w:date="2023-03-10T13:04:00Z">
+        <w:r>
+          <w:rPr>
+            <w:rStyle w:val="Destacado"/>
+            <w:bCs/>
+            <w:i w:val="false"/>
+            <w:iCs w:val="false"/>
+            <w:color w:val="000000"/>
+            <w:highlight w:val="white"/>
+          </w:rPr>
+          <w:t>s</w:t>
+        </w:r>
+      </w:ins>
+      <w:r>
+        <w:rPr>
+          <w:rStyle w:val="Destacado"/>
+          <w:bCs/>
+          <w:i w:val="false"/>
+          <w:iCs w:val="false"/>
+          <w:color w:val="000000"/>
+          <w:highlight w:val="white"/>
+        </w:rPr>
         <w:t xml:space="preserve"> gradually as they successfully duplicate its DNA. The transition from G2|M </w:t>
       </w:r>
-      <w:del w:id="42" w:author="MERCEDES GARCIA GONZALEZ" w:date="2023-03-10T13:04:00Z">
+      <w:del w:id="44" w:author="MERCEDES GARCIA GONZALEZ" w:date="2023-03-10T13:04:00Z">
         <w:r>
           <w:rPr>
             <w:rStyle w:val="Destacado"/>
@@ -1085,7 +1101,7 @@
         </w:rPr>
         <w:t xml:space="preserve"> takes place after sunrise in summer </w:t>
       </w:r>
-      <w:del w:id="43" w:author="MERCEDES GARCIA GONZALEZ" w:date="2023-03-10T13:05:00Z">
+      <w:del w:id="45" w:author="MERCEDES GARCIA GONZALEZ" w:date="2023-03-10T13:05:00Z">
         <w:r>
           <w:rPr>
             <w:rStyle w:val="Destacado"/>
@@ -1126,7 +1142,7 @@
         </w:rPr>
         <w:t>Under winter photoperiod, in agreement with what has been observed in summer photoperiod, G1 phase coincide with the maximum irradiance hours (corresponding to ZT4 in this photoperiod) and the S phase takes place 4h hours after sunset (corresponding to ZT8 in this photoperiod). However, the G2|M phase present</w:t>
       </w:r>
-      <w:ins w:id="44" w:author="MERCEDES GARCIA GONZALEZ" w:date="2023-03-10T13:15:00Z">
+      <w:ins w:id="46" w:author="MERCEDES GARCIA GONZALEZ" w:date="2023-03-10T13:15:00Z">
         <w:r>
           <w:rPr>
             <w:rStyle w:val="Destacado"/>
@@ -1187,7 +1203,7 @@
         </w:rPr>
         <w:t xml:space="preserve"> ahead. During winter photoperiod, G2|M phase takes place only during the night. Right when the sun rises, cell division is achieved so cells are ready to grow during the morning. It suggest that cell division cycle</w:t>
       </w:r>
-      <w:del w:id="45" w:author="MERCEDES GARCIA GONZALEZ" w:date="2023-03-10T13:19:00Z">
+      <w:del w:id="47" w:author="MERCEDES GARCIA GONZALEZ" w:date="2023-03-10T13:19:00Z">
         <w:r>
           <w:rPr>
             <w:rStyle w:val="Destacado"/>
@@ -1211,7 +1227,7 @@
         </w:rPr>
         <w:t xml:space="preserve"> is strongly influenced by the circadian clock</w:t>
       </w:r>
-      <w:ins w:id="46" w:author="MERCEDES GARCIA GONZALEZ" w:date="2023-03-10T13:19:00Z">
+      <w:ins w:id="48" w:author="MERCEDES GARCIA GONZALEZ" w:date="2023-03-10T13:19:00Z">
         <w:r>
           <w:rPr>
             <w:rStyle w:val="Destacado"/>
@@ -1224,7 +1240,7 @@
           <w:t xml:space="preserve"> and</w:t>
         </w:r>
       </w:ins>
-      <w:del w:id="47" w:author="MERCEDES GARCIA GONZALEZ" w:date="2023-03-10T13:19:00Z">
+      <w:del w:id="49" w:author="MERCEDES GARCIA GONZALEZ" w:date="2023-03-10T13:19:00Z">
         <w:r>
           <w:rPr>
             <w:rStyle w:val="Destacado"/>
@@ -1248,7 +1264,7 @@
         </w:rPr>
         <w:t xml:space="preserve"> can anticipate cyclic changes like the short time of light in winter photoperiod</w:t>
       </w:r>
-      <w:del w:id="48" w:author="MERCEDES GARCIA GONZALEZ" w:date="2023-03-10T13:24:00Z">
+      <w:del w:id="50" w:author="MERCEDES GARCIA GONZALEZ" w:date="2023-03-10T13:24:00Z">
         <w:r>
           <w:rPr>
             <w:rStyle w:val="Destacado"/>
@@ -1309,7 +1325,7 @@
         </w:rPr>
         <w:t xml:space="preserve"> (Fig. 33-A). This anticipation is also observed in chloroplast division. Under summer photoperiod, chloroplast duplication is achieved during the last part of the night (ZT20) (Fig. 33-D) and during ZT16 under winter photoperiod</w:t>
       </w:r>
-      <w:del w:id="49" w:author="MERCEDES GARCIA GONZALEZ" w:date="2023-03-10T13:20:00Z">
+      <w:del w:id="51" w:author="MERCEDES GARCIA GONZALEZ" w:date="2023-03-10T13:20:00Z">
         <w:r>
           <w:rPr>
             <w:rStyle w:val="Destacado"/>
@@ -1333,7 +1349,7 @@
         </w:rPr>
         <w:t>. Before sunrise, there are already a substantial number of cells with only one chloroplast during winter photoperiod</w:t>
       </w:r>
-      <w:del w:id="50" w:author="MERCEDES GARCIA GONZALEZ" w:date="2023-03-10T13:20:00Z">
+      <w:del w:id="52" w:author="MERCEDES GARCIA GONZALEZ" w:date="2023-03-10T13:20:00Z">
         <w:r>
           <w:rPr>
             <w:rStyle w:val="Destacado"/>
@@ -1536,13 +1552,13 @@
                               <w:rPr/>
                               <w:t xml:space="preserve"> (A) Percentage of cells in G1, S and G2|M phases during the three days of sampling. Points correspond to real data and lines represent </w:t>
                             </w:r>
-                            <w:del w:id="51" w:author="MERCEDES GARCIA GONZALEZ" w:date="2023-03-10T13:43:00Z">
+                            <w:del w:id="53" w:author="MERCEDES GARCIA GONZALEZ" w:date="2023-03-10T13:43:00Z">
                               <w:r>
                                 <w:rPr/>
                                 <w:delText xml:space="preserve">waves </w:delText>
                               </w:r>
                             </w:del>
-                            <w:ins w:id="52" w:author="MERCEDES GARCIA GONZALEZ" w:date="2023-03-10T13:43:00Z">
+                            <w:ins w:id="54" w:author="MERCEDES GARCIA GONZALEZ" w:date="2023-03-10T13:43:00Z">
                               <w:r>
                                 <w:rPr/>
                                 <w:t xml:space="preserve">wave´s </w:t>
@@ -1552,13 +1568,13 @@
                               <w:rPr/>
                               <w:t xml:space="preserve">approximations made by Circacompare during the rhythmicity analysis. (B-C) Circular heatmap representing mean percentage of cells in G1, S and G2|M phases during summer and winter photoperiod, respectively. (D-E) </w:t>
                             </w:r>
-                            <w:del w:id="53" w:author="MERCEDES GARCIA GONZALEZ" w:date="2023-03-10T13:44:00Z">
+                            <w:del w:id="55" w:author="MERCEDES GARCIA GONZALEZ" w:date="2023-03-10T13:44:00Z">
                               <w:r>
                                 <w:rPr/>
                                 <w:delText xml:space="preserve">Pictures </w:delText>
                               </w:r>
                             </w:del>
-                            <w:ins w:id="54" w:author="MERCEDES GARCIA GONZALEZ" w:date="2023-03-10T13:44:00Z">
+                            <w:ins w:id="56" w:author="MERCEDES GARCIA GONZALEZ" w:date="2023-03-10T13:44:00Z">
                               <w:r>
                                 <w:rPr/>
                                 <w:t xml:space="preserve">Photographs </w:t>
@@ -1650,13 +1666,13 @@
                         <w:rPr/>
                         <w:t xml:space="preserve"> (A) Percentage of cells in G1, S and G2|M phases during the three days of sampling. Points correspond to real data and lines represent </w:t>
                       </w:r>
-                      <w:del w:id="55" w:author="MERCEDES GARCIA GONZALEZ" w:date="2023-03-10T13:43:00Z">
+                      <w:del w:id="57" w:author="MERCEDES GARCIA GONZALEZ" w:date="2023-03-10T13:43:00Z">
                         <w:r>
                           <w:rPr/>
                           <w:delText xml:space="preserve">waves </w:delText>
                         </w:r>
                       </w:del>
-                      <w:ins w:id="56" w:author="MERCEDES GARCIA GONZALEZ" w:date="2023-03-10T13:43:00Z">
+                      <w:ins w:id="58" w:author="MERCEDES GARCIA GONZALEZ" w:date="2023-03-10T13:43:00Z">
                         <w:r>
                           <w:rPr/>
                           <w:t xml:space="preserve">wave´s </w:t>
@@ -1666,13 +1682,13 @@
                         <w:rPr/>
                         <w:t xml:space="preserve">approximations made by Circacompare during the rhythmicity analysis. (B-C) Circular heatmap representing mean percentage of cells in G1, S and G2|M phases during summer and winter photoperiod, respectively. (D-E) </w:t>
                       </w:r>
-                      <w:del w:id="57" w:author="MERCEDES GARCIA GONZALEZ" w:date="2023-03-10T13:44:00Z">
+                      <w:del w:id="59" w:author="MERCEDES GARCIA GONZALEZ" w:date="2023-03-10T13:44:00Z">
                         <w:r>
                           <w:rPr/>
                           <w:delText xml:space="preserve">Pictures </w:delText>
                         </w:r>
                       </w:del>
-                      <w:ins w:id="58" w:author="MERCEDES GARCIA GONZALEZ" w:date="2023-03-10T13:44:00Z">
+                      <w:ins w:id="60" w:author="MERCEDES GARCIA GONZALEZ" w:date="2023-03-10T13:44:00Z">
                         <w:r>
                           <w:rPr/>
                           <w:t xml:space="preserve">Photographs </w:t>
@@ -1706,7 +1722,7 @@
         <w:rPr/>
         <w:t xml:space="preserve">Integration of cell division </w:t>
       </w:r>
-      <w:del w:id="59" w:author="MERCEDES GARCIA GONZALEZ" w:date="2023-03-10T13:46:00Z">
+      <w:del w:id="61" w:author="MERCEDES GARCIA GONZALEZ" w:date="2023-03-10T13:46:00Z">
         <w:r>
           <w:rPr/>
           <w:delText xml:space="preserve">cycle </w:delText>
@@ -1733,7 +1749,7 @@
         <w:rPr/>
         <w:t>annotated genes involved in cell cycle are organized in three different g</w:t>
       </w:r>
-      <w:ins w:id="60" w:author="MERCEDES GARCIA GONZALEZ" w:date="2023-03-10T13:49:00Z">
+      <w:ins w:id="62" w:author="MERCEDES GARCIA GONZALEZ" w:date="2023-03-10T13:49:00Z">
         <w:r>
           <w:rPr/>
           <w:t>r</w:t>
@@ -1789,7 +1805,7 @@
         </w:rPr>
         <w:t>Cyclin A and CDKA are transcribed and translated during G1, thus, they are considered as proteins related to G1 phase which are needed to enter to S phase. Transcription factors like E2F and Dp as well as other proteins (Rb, cell division control protein 6 and ORCs) also act during G1 phase regulating the activation of genes related to the S phase. Cyclin B and CDKB transcript/proteins levels are maintained during the S phase, in conjun</w:t>
       </w:r>
-      <w:ins w:id="61" w:author="MERCEDES GARCIA GONZALEZ" w:date="2023-03-10T13:51:00Z">
+      <w:ins w:id="63" w:author="MERCEDES GARCIA GONZALEZ" w:date="2023-03-10T13:51:00Z">
         <w:r>
           <w:rPr>
             <w:bCs/>
@@ -1818,7 +1834,7 @@
           <w:highlight w:val="white"/>
         </w:rPr>
       </w:pPr>
-      <w:del w:id="62" w:author="MERCEDES GARCIA GONZALEZ" w:date="2023-03-10T13:53:00Z">
+      <w:del w:id="64" w:author="MERCEDES GARCIA GONZALEZ" w:date="2023-03-10T13:53:00Z">
         <w:r>
           <w:rPr>
             <w:bCs/>
@@ -1836,7 +1852,7 @@
         </w:rPr>
         <w:t xml:space="preserve"> </w:t>
       </w:r>
-      <w:ins w:id="63" w:author="MERCEDES GARCIA GONZALEZ" w:date="2023-03-10T13:54:00Z">
+      <w:ins w:id="65" w:author="MERCEDES GARCIA GONZALEZ" w:date="2023-03-10T13:54:00Z">
         <w:r>
           <w:rPr>
             <w:bCs/>
@@ -1854,7 +1870,7 @@
         </w:rPr>
         <w:t>expression and protein abundance profiles are compared with the % of cells in the phase of the cycle they are involved in (Fig. 34). Besides the gene-protein offset, a general offset between protein abundance and the execution of their physiological role is observed. This offset is longer in phases as G1 or G2 (Fig. 34- A,C). During the S phase, as soon as the proteins are available</w:t>
       </w:r>
-      <w:ins w:id="64" w:author="MERCEDES GARCIA GONZALEZ" w:date="2023-03-10T13:55:00Z">
+      <w:ins w:id="66" w:author="MERCEDES GARCIA GONZALEZ" w:date="2023-03-10T13:55:00Z">
         <w:r>
           <w:rPr>
             <w:bCs/>
@@ -1956,27 +1972,6 @@
           <w:highlight w:val="white"/>
         </w:rPr>
       </w:r>
-    </w:p>
-    <w:p>
-      <w:pPr>
-        <w:pStyle w:val="Cuerpodetexto"/>
-        <w:spacing w:before="0" w:after="60"/>
-        <w:rPr>
-          <w:bCs/>
-          <w:color w:val="000000"/>
-          <w:ins w:id="66" w:author="MERCEDES GARCIA GONZALEZ" w:date="2023-03-10T13:52:00Z"/>
-          <w:highlight w:val="white"/>
-        </w:rPr>
-      </w:pPr>
-      <w:ins w:id="65" w:author="MERCEDES GARCIA GONZALEZ" w:date="2023-03-10T13:52:00Z">
-        <w:r>
-          <w:rPr>
-            <w:bCs/>
-            <w:color w:val="000000"/>
-            <w:highlight w:val="white"/>
-          </w:rPr>
-        </w:r>
-      </w:ins>
     </w:p>
     <w:p>
       <w:pPr>
@@ -2032,6 +2027,27 @@
         </w:rPr>
       </w:pPr>
       <w:ins w:id="71" w:author="MERCEDES GARCIA GONZALEZ" w:date="2023-03-10T13:52:00Z">
+        <w:r>
+          <w:rPr>
+            <w:bCs/>
+            <w:color w:val="000000"/>
+            <w:highlight w:val="white"/>
+          </w:rPr>
+        </w:r>
+      </w:ins>
+    </w:p>
+    <w:p>
+      <w:pPr>
+        <w:pStyle w:val="Cuerpodetexto"/>
+        <w:spacing w:before="0" w:after="60"/>
+        <w:rPr>
+          <w:bCs/>
+          <w:color w:val="000000"/>
+          <w:ins w:id="74" w:author="MERCEDES GARCIA GONZALEZ" w:date="2023-03-10T13:52:00Z"/>
+          <w:highlight w:val="white"/>
+        </w:rPr>
+      </w:pPr>
+      <w:ins w:id="73" w:author="MERCEDES GARCIA GONZALEZ" w:date="2023-03-10T13:52:00Z">
         <w:r>
           <w:rPr>
             <w:bCs/>
@@ -2150,7 +2166,7 @@
                               <w:rPr/>
                               <w:t>Violin plots represent the three biological levels studied: “Genes” for transcriptomic data, “Proteins” for proteomic data and “Cells” for DNA content estimation by flow cytometry. (A) Involves G1 phase related data, (B) for S phase and (C</w:t>
                             </w:r>
-                            <w:del w:id="73" w:author="MERCEDES GARCIA GONZALEZ" w:date="2023-03-10T13:56:00Z">
+                            <w:del w:id="75" w:author="MERCEDES GARCIA GONZALEZ" w:date="2023-03-10T13:56:00Z">
                               <w:r>
                                 <w:rPr/>
                                 <w:delText xml:space="preserve"> </w:delText>
@@ -2242,7 +2258,7 @@
                         <w:rPr/>
                         <w:t>Violin plots represent the three biological levels studied: “Genes” for transcriptomic data, “Proteins” for proteomic data and “Cells” for DNA content estimation by flow cytometry. (A) Involves G1 phase related data, (B) for S phase and (C</w:t>
                       </w:r>
-                      <w:del w:id="74" w:author="MERCEDES GARCIA GONZALEZ" w:date="2023-03-10T13:56:00Z">
+                      <w:del w:id="76" w:author="MERCEDES GARCIA GONZALEZ" w:date="2023-03-10T13:56:00Z">
                         <w:r>
                           <w:rPr/>
                           <w:delText xml:space="preserve"> </w:delText>
@@ -2285,7 +2301,7 @@
         </w:rPr>
         <w:t xml:space="preserve"> </w:t>
       </w:r>
-      <w:ins w:id="75" w:author="MERCEDES GARCIA GONZALEZ" w:date="2023-03-10T14:00:00Z">
+      <w:ins w:id="77" w:author="MERCEDES GARCIA GONZALEZ" w:date="2023-03-10T14:00:00Z">
         <w:r>
           <w:rPr>
             <w:bCs/>
@@ -2303,7 +2319,7 @@
         </w:rPr>
         <w:t>are in agreement with the current cell cycle model for plants</w:t>
       </w:r>
-      <w:del w:id="76" w:author="MERCEDES GARCIA GONZALEZ" w:date="2023-03-10T14:00:00Z">
+      <w:del w:id="78" w:author="MERCEDES GARCIA GONZALEZ" w:date="2023-03-10T14:00:00Z">
         <w:r>
           <w:rPr>
             <w:bCs/>
@@ -2321,7 +2337,7 @@
         </w:rPr>
         <w:t>. For both</w:t>
       </w:r>
-      <w:ins w:id="77" w:author="MERCEDES GARCIA GONZALEZ" w:date="2023-03-10T14:00:00Z">
+      <w:ins w:id="79" w:author="MERCEDES GARCIA GONZALEZ" w:date="2023-03-10T14:00:00Z">
         <w:r>
           <w:rPr>
             <w:bCs/>
@@ -2339,7 +2355,7 @@
         </w:rPr>
         <w:t xml:space="preserve"> summer and winter photoperiods, the transcription of Cyclin A gene takes place during G1 phase and it is the first cyclin to be activated. Cyclin A is suggested to be purely regulated by the circadian clock since it has been pro</w:t>
       </w:r>
-      <w:ins w:id="78" w:author="MERCEDES GARCIA GONZALEZ" w:date="2023-03-10T14:01:00Z">
+      <w:ins w:id="80" w:author="MERCEDES GARCIA GONZALEZ" w:date="2023-03-10T14:01:00Z">
         <w:r>
           <w:rPr>
             <w:bCs/>
@@ -2349,7 +2365,7 @@
           <w:t>v</w:t>
         </w:r>
       </w:ins>
-      <w:del w:id="79" w:author="MERCEDES GARCIA GONZALEZ" w:date="2023-03-10T14:01:00Z">
+      <w:del w:id="81" w:author="MERCEDES GARCIA GONZALEZ" w:date="2023-03-10T14:01:00Z">
         <w:r>
           <w:rPr>
             <w:bCs/>
@@ -2600,13 +2616,13 @@
                               </w:rPr>
                               <w:t>(yellow</w:t>
                             </w:r>
-                            <w:ins w:id="81" w:author="MERCEDES GARCIA GONZALEZ" w:date="2023-03-10T14:04:00Z">
+                            <w:ins w:id="83" w:author="MERCEDES GARCIA GONZALEZ" w:date="2023-03-10T14:04:00Z">
                               <w:r>
                                 <w:rPr/>
                                 <w:t>.ME PARECE QUE ESTE COLOR NO EST</w:t>
                               </w:r>
                             </w:ins>
-                            <w:ins w:id="82" w:author="MERCEDES GARCIA GONZALEZ" w:date="2023-03-10T14:05:00Z">
+                            <w:ins w:id="84" w:author="MERCEDES GARCIA GONZALEZ" w:date="2023-03-10T14:05:00Z">
                               <w:r>
                                 <w:rPr/>
                                 <w:t>Á BIEN ELEGIDO PORQUE NO SE VE CUANDO ES LA LÍNEA DISCONTINUA</w:t>
@@ -2711,13 +2727,13 @@
                         </w:rPr>
                         <w:t>(yellow</w:t>
                       </w:r>
-                      <w:ins w:id="84" w:author="MERCEDES GARCIA GONZALEZ" w:date="2023-03-10T14:04:00Z">
+                      <w:ins w:id="86" w:author="MERCEDES GARCIA GONZALEZ" w:date="2023-03-10T14:04:00Z">
                         <w:r>
                           <w:rPr/>
                           <w:t>.ME PARECE QUE ESTE COLOR NO EST</w:t>
                         </w:r>
                       </w:ins>
-                      <w:ins w:id="85" w:author="MERCEDES GARCIA GONZALEZ" w:date="2023-03-10T14:05:00Z">
+                      <w:ins w:id="87" w:author="MERCEDES GARCIA GONZALEZ" w:date="2023-03-10T14:05:00Z">
                         <w:r>
                           <w:rPr/>
                           <w:t>Á BIEN ELEGIDO PORQUE NO SE VE CUANDO ES LA LÍNEA DISCONTINUA</w:t>
@@ -2825,7 +2841,7 @@
         <w:rPr/>
         <w:t xml:space="preserve">, all the essential proteins involved in photosynthesis electron transport chain and carbon fixation are present, but with a lower number of copies compared with </w:t>
       </w:r>
-      <w:del w:id="86" w:author="MERCEDES GARCIA GONZALEZ" w:date="2023-03-13T12:34:00Z">
+      <w:del w:id="88" w:author="MERCEDES GARCIA GONZALEZ" w:date="2023-03-13T12:34:00Z">
         <w:r>
           <w:rPr/>
           <w:delText xml:space="preserve">other </w:delText>
@@ -2835,7 +2851,7 @@
         <w:rPr/>
         <w:t xml:space="preserve">plants and </w:t>
       </w:r>
-      <w:ins w:id="87" w:author="MERCEDES GARCIA GONZALEZ" w:date="2023-03-13T12:34:00Z">
+      <w:ins w:id="89" w:author="MERCEDES GARCIA GONZALEZ" w:date="2023-03-13T12:34:00Z">
         <w:r>
           <w:rPr/>
           <w:t xml:space="preserve">other </w:t>
@@ -2866,7 +2882,7 @@
         <w:rPr/>
         <w:t xml:space="preserve">Understanding how photosynthesis is adapted to diurnal and seasonal cycles can contribute to develop systems where plant productivity is increased, which is a relevant topic </w:t>
       </w:r>
-      <w:del w:id="88" w:author="MERCEDES GARCIA GONZALEZ" w:date="2023-03-13T12:41:00Z">
+      <w:del w:id="90" w:author="MERCEDES GARCIA GONZALEZ" w:date="2023-03-13T12:41:00Z">
         <w:r>
           <w:rPr/>
           <w:delText xml:space="preserve">of great importance </w:delText>
@@ -2884,7 +2900,7 @@
         </w:rPr>
         <w:t xml:space="preserve">, when circadian oscillations of oxygen production were observed </w:t>
       </w:r>
-      <w:del w:id="89" w:author="MERCEDES GARCIA GONZALEZ" w:date="2023-03-13T12:41:00Z">
+      <w:del w:id="91" w:author="MERCEDES GARCIA GONZALEZ" w:date="2023-03-13T12:41:00Z">
         <w:r>
           <w:rPr>
             <w:iCs/>
@@ -2919,7 +2935,7 @@
         </w:rPr>
         <w:t xml:space="preserve">After that discovery, circadian oscillations of more physiological phenomena related to photosynthesis (such as chloroplast ATP concentration, electron transport rate, starch content or photosynthesis efficiency) have been also described in microalgae (Mackenzie &amp; Morse, 2011; Ral et al., 2006; Sorek et al., 2013; Sweeney &amp; Haxo, 1961)⁠. Furthermore, circadian oscillations in </w:t>
       </w:r>
-      <w:del w:id="90" w:author="MERCEDES GARCIA GONZALEZ" w:date="2023-03-13T12:43:00Z">
+      <w:del w:id="92" w:author="MERCEDES GARCIA GONZALEZ" w:date="2023-03-13T12:43:00Z">
         <w:r>
           <w:rPr>
             <w:iCs/>
@@ -2991,7 +3007,7 @@
         <w:pStyle w:val="Cuerpodetexto"/>
         <w:rPr/>
       </w:pPr>
-      <w:del w:id="91" w:author="MERCEDES GARCIA GONZALEZ" w:date="2023-03-13T12:48:00Z">
+      <w:del w:id="93" w:author="MERCEDES GARCIA GONZALEZ" w:date="2023-03-13T12:48:00Z">
         <w:r>
           <w:rPr>
             <w:color w:val="000000"/>
@@ -3000,7 +3016,7 @@
           <w:delText>During the previous chapters, photosynthesis have been highlighted several times. First, t</w:delText>
         </w:r>
       </w:del>
-      <w:ins w:id="92" w:author="MERCEDES GARCIA GONZALEZ" w:date="2023-03-13T12:48:00Z">
+      <w:ins w:id="94" w:author="MERCEDES GARCIA GONZALEZ" w:date="2023-03-13T12:48:00Z">
         <w:r>
           <w:rPr>
             <w:color w:val="000000"/>
@@ -3078,7 +3094,7 @@
         </w:rPr>
         <w:t>Those results from multi-omics analyses are now integrated with photosynthetic efficiency measurements under both photoperiods. This integration unveil</w:t>
       </w:r>
-      <w:ins w:id="95" w:author="MERCEDES GARCIA GONZALEZ" w:date="2023-03-13T12:49:00Z">
+      <w:ins w:id="97" w:author="MERCEDES GARCIA GONZALEZ" w:date="2023-03-13T12:49:00Z">
         <w:r>
           <w:rPr>
             <w:color w:val="000000"/>
@@ -3148,13 +3164,13 @@
         <w:rPr/>
         <w:t>The same rhythmicity analysis carried out with the transcriptomic</w:t>
       </w:r>
-      <w:ins w:id="96" w:author="MERCEDES GARCIA GONZALEZ" w:date="2023-03-20T10:00:00Z">
+      <w:ins w:id="98" w:author="MERCEDES GARCIA GONZALEZ" w:date="2023-03-20T10:00:00Z">
         <w:r>
           <w:rPr/>
           <w:t xml:space="preserve"> and</w:t>
         </w:r>
       </w:ins>
-      <w:del w:id="97" w:author="MERCEDES GARCIA GONZALEZ" w:date="2023-03-20T10:00:00Z">
+      <w:del w:id="99" w:author="MERCEDES GARCIA GONZALEZ" w:date="2023-03-20T10:00:00Z">
         <w:r>
           <w:rPr/>
           <w:delText>,</w:delText>
@@ -3164,7 +3180,7 @@
         <w:rPr/>
         <w:t xml:space="preserve"> proteomic </w:t>
       </w:r>
-      <w:del w:id="98" w:author="MERCEDES GARCIA GONZALEZ" w:date="2023-03-13T12:54:00Z">
+      <w:del w:id="100" w:author="MERCEDES GARCIA GONZALEZ" w:date="2023-03-13T12:54:00Z">
         <w:r>
           <w:rPr/>
           <w:delText xml:space="preserve">and cytometry </w:delText>
@@ -3174,7 +3190,7 @@
         <w:rPr/>
         <w:t>data is also achieved with Fv/Fm measurements obtained from three consecutive days under light-dark cycles (summer and winter photoperiods). Data generation and analysis</w:t>
       </w:r>
-      <w:del w:id="99" w:author="MERCEDES GARCIA GONZALEZ" w:date="2023-03-20T10:01:00Z">
+      <w:del w:id="101" w:author="MERCEDES GARCIA GONZALEZ" w:date="2023-03-20T10:01:00Z">
         <w:r>
           <w:rPr/>
           <w:delText xml:space="preserve"> methods</w:delText>
@@ -3194,7 +3210,7 @@
         <w:rPr/>
         <w:t xml:space="preserve">Under summer photoperiod, Fv/Fm </w:t>
       </w:r>
-      <w:del w:id="100" w:author="MERCEDES GARCIA GONZALEZ" w:date="2023-03-13T12:55:00Z">
+      <w:del w:id="102" w:author="MERCEDES GARCIA GONZALEZ" w:date="2023-03-13T12:55:00Z">
         <w:r>
           <w:rPr/>
           <w:delText xml:space="preserve">measurements </w:delText>
@@ -3214,13 +3230,13 @@
         <w:rPr/>
         <w:t xml:space="preserve">(Fig. 36-A). The maximum </w:t>
       </w:r>
-      <w:del w:id="101" w:author="MERCEDES GARCIA GONZALEZ" w:date="2023-03-20T10:01:00Z">
+      <w:del w:id="103" w:author="MERCEDES GARCIA GONZALEZ" w:date="2023-03-20T10:01:00Z">
         <w:r>
           <w:rPr/>
           <w:delText xml:space="preserve">level </w:delText>
         </w:r>
       </w:del>
-      <w:ins w:id="102" w:author="MERCEDES GARCIA GONZALEZ" w:date="2023-03-20T10:01:00Z">
+      <w:ins w:id="104" w:author="MERCEDES GARCIA GONZALEZ" w:date="2023-03-20T10:01:00Z">
         <w:r>
           <w:rPr/>
           <w:t xml:space="preserve">value </w:t>
@@ -3230,7 +3246,7 @@
         <w:rPr/>
         <w:t>of Fv/Fm takes place periodically every 24h during the maximum irradiance hours (around ZT8</w:t>
       </w:r>
-      <w:del w:id="103" w:author="MERCEDES GARCIA GONZALEZ" w:date="2023-03-20T10:01:00Z">
+      <w:del w:id="105" w:author="MERCEDES GARCIA GONZALEZ" w:date="2023-03-20T10:01:00Z">
         <w:r>
           <w:rPr/>
           <w:delText xml:space="preserve"> in summer photoperiod</w:delText>
@@ -3240,13 +3256,13 @@
         <w:rPr/>
         <w:t>). It suggests that photosystems are at their higher performance by that time of the day and, thus, photosynthe</w:t>
       </w:r>
-      <w:ins w:id="104" w:author="MERCEDES GARCIA GONZALEZ" w:date="2023-03-20T10:01:00Z">
+      <w:ins w:id="106" w:author="MERCEDES GARCIA GONZALEZ" w:date="2023-03-20T10:01:00Z">
         <w:r>
           <w:rPr/>
           <w:t>tic</w:t>
         </w:r>
       </w:ins>
-      <w:del w:id="105" w:author="MERCEDES GARCIA GONZALEZ" w:date="2023-03-20T10:01:00Z">
+      <w:del w:id="107" w:author="MERCEDES GARCIA GONZALEZ" w:date="2023-03-20T10:01:00Z">
         <w:r>
           <w:rPr/>
           <w:delText>sis</w:delText>
@@ -3261,7 +3277,7 @@
         <w:rPr/>
         <w:t>Whereas</w:t>
       </w:r>
-      <w:ins w:id="106" w:author="MERCEDES GARCIA GONZALEZ" w:date="2023-03-13T13:05:00Z">
+      <w:ins w:id="108" w:author="MERCEDES GARCIA GONZALEZ" w:date="2023-03-13T13:05:00Z">
         <w:r>
           <w:rPr/>
           <w:t>,</w:t>
@@ -3271,7 +3287,7 @@
         <w:rPr/>
         <w:t xml:space="preserve"> under winter photoperiod, </w:t>
       </w:r>
-      <w:del w:id="107" w:author="MERCEDES GARCIA GONZALEZ" w:date="2023-03-20T10:17:00Z">
+      <w:del w:id="109" w:author="MERCEDES GARCIA GONZALEZ" w:date="2023-03-20T10:17:00Z">
         <w:r>
           <w:rPr/>
           <w:delText xml:space="preserve">it is described </w:delText>
@@ -3281,13 +3297,13 @@
         <w:rPr/>
         <w:t xml:space="preserve">a rhythmic profile with two </w:t>
       </w:r>
-      <w:del w:id="108" w:author="MERCEDES GARCIA GONZALEZ" w:date="2023-03-20T10:18:00Z">
+      <w:del w:id="110" w:author="MERCEDES GARCIA GONZALEZ" w:date="2023-03-20T10:18:00Z">
         <w:r>
           <w:rPr/>
           <w:delText xml:space="preserve">increments </w:delText>
         </w:r>
       </w:del>
-      <w:ins w:id="109" w:author="MERCEDES GARCIA GONZALEZ" w:date="2023-03-20T10:18:00Z">
+      <w:ins w:id="111" w:author="MERCEDES GARCIA GONZALEZ" w:date="2023-03-20T10:18:00Z">
         <w:r>
           <w:rPr/>
           <w:t xml:space="preserve">maxima </w:t>
@@ -3297,7 +3313,7 @@
         <w:rPr/>
         <w:t>in the Fv/Fm value</w:t>
       </w:r>
-      <w:ins w:id="110" w:author="MERCEDES GARCIA GONZALEZ" w:date="2023-03-20T10:38:00Z">
+      <w:ins w:id="112" w:author="MERCEDES GARCIA GONZALEZ" w:date="2023-03-20T10:38:00Z">
         <w:r>
           <w:rPr/>
           <w:t>s is observed</w:t>
@@ -3307,7 +3323,7 @@
         <w:rPr/>
         <w:t xml:space="preserve"> (Fig. 36-B). Both peaks in Fv/Fm rhythmic profile are</w:t>
       </w:r>
-      <w:del w:id="111" w:author="MERCEDES GARCIA GONZALEZ" w:date="2023-03-20T11:08:00Z">
+      <w:del w:id="113" w:author="MERCEDES GARCIA GONZALEZ" w:date="2023-03-20T11:08:00Z">
         <w:r>
           <w:rPr/>
           <w:delText xml:space="preserve"> significantly</w:delText>
@@ -3328,7 +3344,7 @@
         <w:rPr/>
         <w:t>. One peak is in agreement with the summer Fv/Fm rhythmic profile and it takes place during the maximum irradiance hours (ZT4 in winter photoperiod). The other peak correspond</w:t>
       </w:r>
-      <w:ins w:id="112" w:author="MERCEDES GARCIA GONZALEZ" w:date="2023-03-13T13:06:00Z">
+      <w:ins w:id="114" w:author="MERCEDES GARCIA GONZALEZ" w:date="2023-03-13T13:06:00Z">
         <w:r>
           <w:rPr/>
           <w:t>s</w:t>
@@ -3338,13 +3354,13 @@
         <w:rPr/>
         <w:t xml:space="preserve"> to a smaller increment of Fv/Fm value that takes place more than 8h before sunrise. It means that photosynthe</w:t>
       </w:r>
-      <w:ins w:id="113" w:author="MERCEDES GARCIA GONZALEZ" w:date="2023-03-20T11:08:00Z">
+      <w:ins w:id="115" w:author="MERCEDES GARCIA GONZALEZ" w:date="2023-03-20T11:08:00Z">
         <w:r>
           <w:rPr/>
           <w:t>tic</w:t>
         </w:r>
       </w:ins>
-      <w:del w:id="114" w:author="MERCEDES GARCIA GONZALEZ" w:date="2023-03-20T11:08:00Z">
+      <w:del w:id="116" w:author="MERCEDES GARCIA GONZALEZ" w:date="2023-03-20T11:08:00Z">
         <w:r>
           <w:rPr/>
           <w:delText>sis</w:delText>
@@ -3354,7 +3370,7 @@
         <w:rPr/>
         <w:t xml:space="preserve"> machinery is prepared in anticipation during the night</w:t>
       </w:r>
-      <w:ins w:id="115" w:author="MERCEDES GARCIA GONZALEZ" w:date="2023-03-20T11:09:00Z">
+      <w:ins w:id="117" w:author="MERCEDES GARCIA GONZALEZ" w:date="2023-03-20T11:09:00Z">
         <w:r>
           <w:rPr/>
           <w:t>,</w:t>
@@ -3375,24 +3391,14 @@
         <w:rPr/>
         <w:t xml:space="preserve"> is able to anticipate cyclic changes in photoperiod, which is a signal of strong circadian regulation of photosynthesis</w:t>
       </w:r>
-      <w:del w:id="116" w:author="MERCEDES GARCIA GONZALEZ" w:date="2023-03-20T11:09:00Z">
+      <w:del w:id="118" w:author="MERCEDES GARCIA GONZALEZ" w:date="2023-03-20T11:09:00Z">
         <w:r>
           <w:rPr/>
-          <w:delText xml:space="preserve"> </w:delText>
+          <w:delText xml:space="preserve"> machinery</w:delText>
         </w:r>
       </w:del>
-      <w:del w:id="117" w:author="MERCEDES GARCIA GONZALEZ" w:date="2023-03-20T11:09:00Z">
-        <w:commentRangeStart w:id="13"/>
-        <w:r>
-          <w:rPr/>
-          <w:delText>machinery</w:delText>
-        </w:r>
-      </w:del>
       <w:r>
         <w:rPr/>
-      </w:r>
-      <w:commentRangeEnd w:id="13"/>
-      <w:r>
         <w:commentReference w:id="13"/>
       </w:r>
       <w:r>
@@ -3508,7 +3514,7 @@
                               </w:rPr>
                               <w:t>Photosynthe</w:t>
                             </w:r>
-                            <w:ins w:id="118" w:author="MERCEDES GARCIA GONZALEZ" w:date="2023-03-20T11:10:00Z">
+                            <w:ins w:id="119" w:author="MERCEDES GARCIA GONZALEZ" w:date="2023-03-20T11:10:00Z">
                               <w:r>
                                 <w:rPr>
                                   <w:b/>
@@ -3517,7 +3523,7 @@
                                 <w:t>tic</w:t>
                               </w:r>
                             </w:ins>
-                            <w:del w:id="119" w:author="MERCEDES GARCIA GONZALEZ" w:date="2023-03-20T11:10:00Z">
+                            <w:del w:id="120" w:author="MERCEDES GARCIA GONZALEZ" w:date="2023-03-20T11:10:00Z">
                               <w:r>
                                 <w:rPr>
                                   <w:b/>
@@ -3537,13 +3543,13 @@
                               <w:rPr/>
                               <w:t xml:space="preserve"> Fv/Fm oscillating values used as an estimation of PSII performance and, thus, photosynthe</w:t>
                             </w:r>
-                            <w:ins w:id="120" w:author="MERCEDES GARCIA GONZALEZ" w:date="2023-03-20T11:10:00Z">
+                            <w:ins w:id="121" w:author="MERCEDES GARCIA GONZALEZ" w:date="2023-03-20T11:10:00Z">
                               <w:r>
                                 <w:rPr/>
                                 <w:t>tic</w:t>
                               </w:r>
                             </w:ins>
-                            <w:del w:id="121" w:author="MERCEDES GARCIA GONZALEZ" w:date="2023-03-20T11:10:00Z">
+                            <w:del w:id="122" w:author="MERCEDES GARCIA GONZALEZ" w:date="2023-03-20T11:10:00Z">
                               <w:r>
                                 <w:rPr/>
                                 <w:delText>sis</w:delText>
@@ -3630,7 +3636,7 @@
                         </w:rPr>
                         <w:t>Photosynthe</w:t>
                       </w:r>
-                      <w:ins w:id="122" w:author="MERCEDES GARCIA GONZALEZ" w:date="2023-03-20T11:10:00Z">
+                      <w:ins w:id="123" w:author="MERCEDES GARCIA GONZALEZ" w:date="2023-03-20T11:10:00Z">
                         <w:r>
                           <w:rPr>
                             <w:b/>
@@ -3639,7 +3645,7 @@
                           <w:t>tic</w:t>
                         </w:r>
                       </w:ins>
-                      <w:del w:id="123" w:author="MERCEDES GARCIA GONZALEZ" w:date="2023-03-20T11:10:00Z">
+                      <w:del w:id="124" w:author="MERCEDES GARCIA GONZALEZ" w:date="2023-03-20T11:10:00Z">
                         <w:r>
                           <w:rPr>
                             <w:b/>
@@ -3659,13 +3665,13 @@
                         <w:rPr/>
                         <w:t xml:space="preserve"> Fv/Fm oscillating values used as an estimation of PSII performance and, thus, photosynthe</w:t>
                       </w:r>
-                      <w:ins w:id="124" w:author="MERCEDES GARCIA GONZALEZ" w:date="2023-03-20T11:10:00Z">
+                      <w:ins w:id="125" w:author="MERCEDES GARCIA GONZALEZ" w:date="2023-03-20T11:10:00Z">
                         <w:r>
                           <w:rPr/>
                           <w:t>tic</w:t>
                         </w:r>
                       </w:ins>
-                      <w:del w:id="125" w:author="MERCEDES GARCIA GONZALEZ" w:date="2023-03-20T11:10:00Z">
+                      <w:del w:id="126" w:author="MERCEDES GARCIA GONZALEZ" w:date="2023-03-20T11:10:00Z">
                         <w:r>
                           <w:rPr/>
                           <w:delText>sis</w:delText>

</xml_diff>

<commit_message>
revision chapter 4a completed
</commit_message>
<xml_diff>
--- a/revisiones/Chapter 4a.docx
+++ b/revisiones/Chapter 4a.docx
@@ -89,13 +89,13 @@
         <w:rPr/>
         <w:t xml:space="preserve">Cell division cycle is </w:t>
       </w:r>
-      <w:del w:id="2" w:author="admin" w:date="2023-03-09T13:29:00Z">
+      <w:del w:id="1" w:author="admin" w:date="2023-03-09T13:29:00Z">
         <w:r>
           <w:rPr/>
           <w:delText>a biological process</w:delText>
         </w:r>
       </w:del>
-      <w:ins w:id="3" w:author="admin" w:date="2023-03-09T13:29:00Z">
+      <w:ins w:id="2" w:author="admin" w:date="2023-03-09T13:29:00Z">
         <w:r>
           <w:rPr/>
           <w:t>an ordely set of processes</w:t>
@@ -105,7 +105,7 @@
         <w:rPr/>
         <w:t xml:space="preserve"> that control</w:t>
       </w:r>
-      <w:del w:id="4" w:author="admin" w:date="2023-03-09T13:29:00Z">
+      <w:del w:id="3" w:author="admin" w:date="2023-03-09T13:29:00Z">
         <w:r>
           <w:rPr/>
           <w:delText>s</w:delText>
@@ -176,13 +176,13 @@
         <w:rPr/>
         <w:t>, as usually persist in free-running conditions and is able to be entrained by different photoperiods independent of the photosynthetic capacity.</w:t>
       </w:r>
-      <w:del w:id="5" w:author="admin" w:date="2023-03-09T13:33:00Z">
+      <w:del w:id="4" w:author="admin" w:date="2023-03-09T13:33:00Z">
         <w:r>
           <w:rPr/>
           <w:delText xml:space="preserve"> In agreement with the RNA-seq data of this thesis</w:delText>
         </w:r>
       </w:del>
-      <w:del w:id="6" w:author="MERCEDES GARCIA GONZALEZ" w:date="2023-03-10T12:36:00Z">
+      <w:del w:id="5" w:author="MERCEDES GARCIA GONZALEZ" w:date="2023-03-10T12:36:00Z">
         <w:r>
           <w:rPr/>
           <w:delText>,</w:delText>
@@ -192,13 +192,13 @@
         <w:rPr/>
         <w:t xml:space="preserve"> </w:t>
       </w:r>
-      <w:ins w:id="7" w:author="admin" w:date="2023-03-09T13:33:00Z">
+      <w:ins w:id="6" w:author="admin" w:date="2023-03-09T13:33:00Z">
         <w:r>
           <w:rPr/>
           <w:t>C</w:t>
         </w:r>
       </w:ins>
-      <w:del w:id="8" w:author="admin" w:date="2023-03-09T13:33:00Z">
+      <w:del w:id="7" w:author="admin" w:date="2023-03-09T13:33:00Z">
         <w:r>
           <w:rPr/>
           <w:delText>c</w:delText>
@@ -208,13 +208,13 @@
         <w:rPr/>
         <w:t xml:space="preserve">ell division cycle </w:t>
       </w:r>
-      <w:del w:id="9" w:author="admin" w:date="2023-03-09T13:34:00Z">
+      <w:del w:id="8" w:author="admin" w:date="2023-03-09T13:34:00Z">
         <w:r>
           <w:rPr/>
           <w:delText xml:space="preserve">have </w:delText>
         </w:r>
       </w:del>
-      <w:ins w:id="10" w:author="admin" w:date="2023-03-09T13:34:00Z">
+      <w:ins w:id="9" w:author="admin" w:date="2023-03-09T13:34:00Z">
         <w:r>
           <w:rPr/>
           <w:t xml:space="preserve">has </w:t>
@@ -224,7 +224,7 @@
         <w:rPr/>
         <w:t xml:space="preserve">a complex regulatory mechanism </w:t>
       </w:r>
-      <w:del w:id="11" w:author="MERCEDES GARCIA GONZALEZ" w:date="2023-03-10T12:37:00Z">
+      <w:del w:id="10" w:author="MERCEDES GARCIA GONZALEZ" w:date="2023-03-10T12:37:00Z">
         <w:r>
           <w:rPr/>
           <w:delText xml:space="preserve">which </w:delText>
@@ -234,7 +234,7 @@
         <w:rPr/>
         <w:t>consist of a strong circadian clock regulation as well as a light-dependence</w:t>
       </w:r>
-      <w:ins w:id="12" w:author="MERCEDES GARCIA GONZALEZ" w:date="2023-03-10T12:36:00Z">
+      <w:ins w:id="11" w:author="MERCEDES GARCIA GONZALEZ" w:date="2023-03-10T12:36:00Z">
         <w:r>
           <w:rPr/>
           <w:t>,</w:t>
@@ -244,19 +244,13 @@
         <w:rPr/>
         <w:t xml:space="preserve"> since it is the main energy source in photosynthetic organisms (Goto &amp; Johnson, 1995; Hagiwara et al., 2002; Moulager et al., 2007, 2010)⁠</w:t>
       </w:r>
-      <w:del w:id="13" w:author="MERCEDES GARCIA GONZALEZ" w:date="2023-03-10T12:38:00Z">
+      <w:del w:id="12" w:author="MERCEDES GARCIA GONZALEZ" w:date="2023-03-10T12:38:00Z">
         <w:r>
           <w:rPr/>
-          <w:delText>.</w:delText>
+          <w:delText>.,</w:delText>
         </w:r>
       </w:del>
-      <w:del w:id="14" w:author="MERCEDES GARCIA GONZALEZ" w:date="2023-03-10T12:38:00Z">
-        <w:r>
-          <w:rPr/>
-          <w:delText>,</w:delText>
-        </w:r>
-      </w:del>
-      <w:ins w:id="15" w:author="MERCEDES GARCIA GONZALEZ" w:date="2023-03-10T12:38:00Z">
+      <w:ins w:id="13" w:author="MERCEDES GARCIA GONZALEZ" w:date="2023-03-10T12:38:00Z">
         <w:r>
           <w:rPr/>
           <w:t>. This is</w:t>
@@ -266,19 +260,19 @@
         <w:rPr/>
         <w:t xml:space="preserve"> </w:t>
       </w:r>
-      <w:ins w:id="16" w:author="admin" w:date="2023-03-09T13:33:00Z">
+      <w:ins w:id="14" w:author="admin" w:date="2023-03-09T13:33:00Z">
         <w:r>
           <w:rPr/>
           <w:t>in agreement with the RNA-seq data of this thesis</w:t>
         </w:r>
       </w:ins>
-      <w:ins w:id="17" w:author="MERCEDES GARCIA GONZALEZ" w:date="2023-03-10T12:38:00Z">
+      <w:ins w:id="15" w:author="MERCEDES GARCIA GONZALEZ" w:date="2023-03-10T12:38:00Z">
         <w:r>
           <w:rPr/>
           <w:t>.</w:t>
         </w:r>
       </w:ins>
-      <w:ins w:id="18" w:author="admin" w:date="2023-03-09T13:33:00Z">
+      <w:ins w:id="16" w:author="admin" w:date="2023-03-09T13:33:00Z">
         <w:r>
           <w:rPr/>
           <w:t xml:space="preserve"> </w:t>
@@ -310,7 +304,7 @@
         <w:rPr/>
         <w:t xml:space="preserve">consists of the typical phases of a simple binary fission. </w:t>
       </w:r>
-      <w:del w:id="19" w:author="MERCEDES GARCIA GONZALEZ" w:date="2023-03-10T12:38:00Z">
+      <w:del w:id="17" w:author="MERCEDES GARCIA GONZALEZ" w:date="2023-03-10T12:38:00Z">
         <w:r>
           <w:rPr/>
           <w:delText xml:space="preserve">First, a </w:delText>
@@ -320,13 +314,13 @@
         <w:rPr/>
         <w:t>G1 phase</w:t>
       </w:r>
-      <w:del w:id="20" w:author="MERCEDES GARCIA GONZALEZ" w:date="2023-03-10T12:39:00Z">
+      <w:del w:id="18" w:author="MERCEDES GARCIA GONZALEZ" w:date="2023-03-10T12:39:00Z">
         <w:r>
           <w:rPr/>
           <w:delText xml:space="preserve"> w</w:delText>
         </w:r>
       </w:del>
-      <w:del w:id="21" w:author="MERCEDES GARCIA GONZALEZ" w:date="2023-03-10T12:38:00Z">
+      <w:del w:id="19" w:author="MERCEDES GARCIA GONZALEZ" w:date="2023-03-10T12:38:00Z">
         <w:r>
           <w:rPr/>
           <w:delText>hich</w:delText>
@@ -336,7 +330,7 @@
         <w:rPr/>
         <w:t xml:space="preserve"> is dependent on light-energy status. During this phase</w:t>
       </w:r>
-      <w:ins w:id="22" w:author="MERCEDES GARCIA GONZALEZ" w:date="2023-03-10T12:39:00Z">
+      <w:ins w:id="20" w:author="MERCEDES GARCIA GONZALEZ" w:date="2023-03-10T12:39:00Z">
         <w:r>
           <w:rPr/>
           <w:t>,</w:t>
@@ -346,7 +340,7 @@
         <w:rPr/>
         <w:t xml:space="preserve"> the cell grows and commitment takes place (Moulager et al., 2007)⁠. In cell division cycle studies, the term commitment refers to the moment when the cell, taking into consideration its energy status, decides whether is ready or not to continue with the progression of the cell division cycle. Once cells are committed, cell division is not impaired by darkness. If commitment is achieved, G1 phase is followed by the S phase</w:t>
       </w:r>
-      <w:ins w:id="23" w:author="MERCEDES GARCIA GONZALEZ" w:date="2023-03-10T12:39:00Z">
+      <w:ins w:id="21" w:author="MERCEDES GARCIA GONZALEZ" w:date="2023-03-10T12:39:00Z">
         <w:r>
           <w:rPr/>
           <w:t>,</w:t>
@@ -356,7 +350,7 @@
         <w:rPr/>
         <w:t xml:space="preserve"> where DNA replication takes place. S phase is usually gated several hours after sunrise (Moulager et al., 2007, 2010)⁠. Once DNA replication is completed, cells enter to </w:t>
       </w:r>
-      <w:del w:id="24" w:author="MERCEDES GARCIA GONZALEZ" w:date="2023-03-10T12:39:00Z">
+      <w:del w:id="22" w:author="MERCEDES GARCIA GONZALEZ" w:date="2023-03-10T12:39:00Z">
         <w:r>
           <w:rPr/>
           <w:delText xml:space="preserve">the final </w:delText>
@@ -366,13 +360,13 @@
         <w:rPr/>
         <w:t xml:space="preserve">G2|M phase where they prepare themselves for cell division (G2) and achieve mitosis (M). This two last phases are usually treated as one because they are the shortest ones and, thus, the most difficult to detect and discern. In all </w:t>
       </w:r>
-      <w:ins w:id="25" w:author="MERCEDES GARCIA GONZALEZ" w:date="2023-03-10T12:39:00Z">
+      <w:ins w:id="23" w:author="MERCEDES GARCIA GONZALEZ" w:date="2023-03-10T12:39:00Z">
         <w:r>
           <w:rPr/>
           <w:t>e</w:t>
         </w:r>
       </w:ins>
-      <w:del w:id="26" w:author="MERCEDES GARCIA GONZALEZ" w:date="2023-03-10T12:39:00Z">
+      <w:del w:id="24" w:author="MERCEDES GARCIA GONZALEZ" w:date="2023-03-10T12:39:00Z">
         <w:r>
           <w:rPr/>
           <w:delText>a</w:delText>
@@ -382,7 +376,7 @@
         <w:rPr/>
         <w:t>ukaryotes, the progression of cells throughout the phases of the cell division cycle is control</w:t>
       </w:r>
-      <w:ins w:id="27" w:author="MERCEDES GARCIA GONZALEZ" w:date="2023-03-10T12:40:00Z">
+      <w:ins w:id="25" w:author="MERCEDES GARCIA GONZALEZ" w:date="2023-03-10T12:40:00Z">
         <w:r>
           <w:rPr/>
           <w:t>l</w:t>
@@ -484,7 +478,7 @@
         </w:rPr>
         <w:t>The phases from the cell division cycle have been detected by estimating the DNA content of cells</w:t>
       </w:r>
-      <w:ins w:id="28" w:author="MERCEDES GARCIA GONZALEZ" w:date="2023-03-10T12:40:00Z">
+      <w:ins w:id="26" w:author="MERCEDES GARCIA GONZALEZ" w:date="2023-03-10T12:40:00Z">
         <w:r>
           <w:rPr>
             <w:bCs/>
@@ -502,7 +496,7 @@
         </w:rPr>
         <w:t xml:space="preserve"> using </w:t>
       </w:r>
-      <w:del w:id="29" w:author="MERCEDES GARCIA GONZALEZ" w:date="2023-03-10T12:40:00Z">
+      <w:del w:id="27" w:author="MERCEDES GARCIA GONZALEZ" w:date="2023-03-10T12:40:00Z">
         <w:r>
           <w:rPr>
             <w:bCs/>
@@ -512,7 +506,7 @@
           <w:delText xml:space="preserve">flux </w:delText>
         </w:r>
       </w:del>
-      <w:ins w:id="30" w:author="MERCEDES GARCIA GONZALEZ" w:date="2023-03-10T12:40:00Z">
+      <w:ins w:id="28" w:author="MERCEDES GARCIA GONZALEZ" w:date="2023-03-10T12:40:00Z">
         <w:r>
           <w:rPr>
             <w:bCs/>
@@ -530,7 +524,7 @@
         </w:rPr>
         <w:t>cytometry</w:t>
       </w:r>
-      <w:ins w:id="31" w:author="MERCEDES GARCIA GONZALEZ" w:date="2023-03-10T12:40:00Z">
+      <w:ins w:id="29" w:author="MERCEDES GARCIA GONZALEZ" w:date="2023-03-10T12:40:00Z">
         <w:r>
           <w:rPr>
             <w:bCs/>
@@ -548,7 +542,7 @@
         </w:rPr>
         <w:t xml:space="preserve"> and chloroplast division </w:t>
       </w:r>
-      <w:del w:id="32" w:author="MERCEDES GARCIA GONZALEZ" w:date="2023-03-10T12:41:00Z">
+      <w:del w:id="30" w:author="MERCEDES GARCIA GONZALEZ" w:date="2023-03-10T12:41:00Z">
         <w:r>
           <w:rPr>
             <w:bCs/>
@@ -596,7 +590,7 @@
         </w:rPr>
         <w:t>. The same rhythmicity analysis</w:t>
       </w:r>
-      <w:ins w:id="33" w:author="MERCEDES GARCIA GONZALEZ" w:date="2023-03-10T12:41:00Z">
+      <w:ins w:id="31" w:author="MERCEDES GARCIA GONZALEZ" w:date="2023-03-10T12:41:00Z">
         <w:r>
           <w:rPr>
             <w:rStyle w:val="Destacado"/>
@@ -609,7 +603,7 @@
           <w:t xml:space="preserve"> </w:t>
         </w:r>
       </w:ins>
-      <w:del w:id="34" w:author="MERCEDES GARCIA GONZALEZ" w:date="2023-03-10T12:41:00Z">
+      <w:del w:id="32" w:author="MERCEDES GARCIA GONZALEZ" w:date="2023-03-10T12:41:00Z">
         <w:r>
           <w:rPr>
             <w:rStyle w:val="Destacado"/>
@@ -633,7 +627,7 @@
         </w:rPr>
         <w:t>carried out with the transcriptomic and proteomic data, is also achieved using cytometry data</w:t>
       </w:r>
-      <w:ins w:id="35" w:author="MERCEDES GARCIA GONZALEZ" w:date="2023-03-10T12:42:00Z">
+      <w:ins w:id="33" w:author="MERCEDES GARCIA GONZALEZ" w:date="2023-03-10T12:42:00Z">
         <w:r>
           <w:rPr>
             <w:rStyle w:val="Destacado"/>
@@ -780,7 +774,7 @@
         </w:rPr>
         <w:t xml:space="preserve"> and 0.067, respectively. In agreement with </w:t>
       </w:r>
-      <w:del w:id="36" w:author="MERCEDES GARCIA GONZALEZ" w:date="2023-03-10T12:52:00Z">
+      <w:del w:id="34" w:author="MERCEDES GARCIA GONZALEZ" w:date="2023-03-10T12:52:00Z">
         <w:r>
           <w:rPr>
             <w:rStyle w:val="Destacado"/>
@@ -804,7 +798,7 @@
         </w:rPr>
         <w:t>transcriptomic and proteomic analyses, a decrease in synchronization</w:t>
       </w:r>
-      <w:ins w:id="37" w:author="MERCEDES GARCIA GONZALEZ" w:date="2023-03-10T12:52:00Z">
+      <w:ins w:id="35" w:author="MERCEDES GARCIA GONZALEZ" w:date="2023-03-10T12:52:00Z">
         <w:r>
           <w:rPr>
             <w:rStyle w:val="Destacado"/>
@@ -828,7 +822,7 @@
         </w:rPr>
         <w:t xml:space="preserve"> manifested as a reduction in amplitude</w:t>
       </w:r>
-      <w:ins w:id="38" w:author="MERCEDES GARCIA GONZALEZ" w:date="2023-03-10T12:52:00Z">
+      <w:ins w:id="36" w:author="MERCEDES GARCIA GONZALEZ" w:date="2023-03-10T12:52:00Z">
         <w:r>
           <w:rPr>
             <w:rStyle w:val="Destacado"/>
@@ -852,7 +846,7 @@
         </w:rPr>
         <w:t xml:space="preserve"> is observed under winter photoperiod (Fig 33-A). The reduction in amplitude is so drastic in the G2|M phase that RAIN</w:t>
       </w:r>
-      <w:ins w:id="39" w:author="MERCEDES GARCIA GONZALEZ" w:date="2023-03-10T12:53:00Z">
+      <w:ins w:id="37" w:author="MERCEDES GARCIA GONZALEZ" w:date="2023-03-10T12:53:00Z">
         <w:r>
           <w:rPr>
             <w:rStyle w:val="Destacado"/>
@@ -876,7 +870,7 @@
         </w:rPr>
         <w:t xml:space="preserve"> is not able to detect a rhythmic profile. This suggest that cell division cycles of each individual cell in the culture are more synchronized during summer photoperiod. Also, there is a significant anticipation of the phase</w:t>
       </w:r>
-      <w:del w:id="40" w:author="MERCEDES GARCIA GONZALEZ" w:date="2023-03-10T12:54:00Z">
+      <w:del w:id="38" w:author="MERCEDES GARCIA GONZALEZ" w:date="2023-03-10T12:54:00Z">
         <w:r>
           <w:rPr>
             <w:rStyle w:val="Destacado"/>
@@ -984,6 +978,54 @@
           <w:highlight w:val="white"/>
         </w:rPr>
         <w:t xml:space="preserve"> under both photoperiods (Fig. 33- B,C). Under summer photoperiod, G1 phase takes place during the light hours, the maximum percentage of cells in this phase are detected around ZT8 (coinciding with the maximum irradiance hours). After commitment, the percentage of cells in G1 phase decrease</w:t>
+      </w:r>
+      <w:ins w:id="39" w:author="MERCEDES GARCIA GONZALEZ" w:date="2023-03-10T13:04:00Z">
+        <w:r>
+          <w:rPr>
+            <w:rStyle w:val="Destacado"/>
+            <w:bCs/>
+            <w:i w:val="false"/>
+            <w:iCs w:val="false"/>
+            <w:color w:val="000000"/>
+            <w:highlight w:val="white"/>
+          </w:rPr>
+          <w:t>s</w:t>
+        </w:r>
+      </w:ins>
+      <w:r>
+        <w:rPr>
+          <w:rStyle w:val="Destacado"/>
+          <w:bCs/>
+          <w:i w:val="false"/>
+          <w:iCs w:val="false"/>
+          <w:color w:val="000000"/>
+          <w:highlight w:val="white"/>
+        </w:rPr>
+        <w:t xml:space="preserve"> while the percentage of cells in S phase increase</w:t>
+      </w:r>
+      <w:ins w:id="40" w:author="MERCEDES GARCIA GONZALEZ" w:date="2023-03-10T13:04:00Z">
+        <w:r>
+          <w:rPr>
+            <w:rStyle w:val="Destacado"/>
+            <w:bCs/>
+            <w:i w:val="false"/>
+            <w:iCs w:val="false"/>
+            <w:color w:val="000000"/>
+            <w:highlight w:val="white"/>
+          </w:rPr>
+          <w:t>s</w:t>
+        </w:r>
+      </w:ins>
+      <w:r>
+        <w:rPr>
+          <w:rStyle w:val="Destacado"/>
+          <w:bCs/>
+          <w:i w:val="false"/>
+          <w:iCs w:val="false"/>
+          <w:color w:val="000000"/>
+          <w:highlight w:val="white"/>
+        </w:rPr>
+        <w:t>. The majority of cells are in S phase around and after sunset (between ZT16 and ZT20). From that moment, the percentage of cells in G2|M phase increase</w:t>
       </w:r>
       <w:ins w:id="41" w:author="MERCEDES GARCIA GONZALEZ" w:date="2023-03-10T13:04:00Z">
         <w:r>
@@ -1007,9 +1049,94 @@
           <w:color w:val="000000"/>
           <w:highlight w:val="white"/>
         </w:rPr>
-        <w:t xml:space="preserve"> while the percentage of cells in S phase increase</w:t>
-      </w:r>
-      <w:ins w:id="42" w:author="MERCEDES GARCIA GONZALEZ" w:date="2023-03-10T13:04:00Z">
+        <w:t xml:space="preserve"> gradually as they successfully duplicate its DNA. The transition from G2|M </w:t>
+      </w:r>
+      <w:del w:id="42" w:author="MERCEDES GARCIA GONZALEZ" w:date="2023-03-10T13:04:00Z">
+        <w:r>
+          <w:rPr>
+            <w:rStyle w:val="Destacado"/>
+            <w:bCs/>
+            <w:i w:val="false"/>
+            <w:iCs w:val="false"/>
+            <w:color w:val="000000"/>
+            <w:highlight w:val="white"/>
+          </w:rPr>
+          <w:delText xml:space="preserve">phase </w:delText>
+        </w:r>
+      </w:del>
+      <w:r>
+        <w:rPr>
+          <w:rStyle w:val="Destacado"/>
+          <w:bCs/>
+          <w:i w:val="false"/>
+          <w:iCs w:val="false"/>
+          <w:color w:val="000000"/>
+          <w:highlight w:val="white"/>
+        </w:rPr>
+        <w:t xml:space="preserve">to G1, which indicates that cell division has been achieved, takes place around ZT4. This suggest that cell division in </w:t>
+      </w:r>
+      <w:r>
+        <w:rPr>
+          <w:rStyle w:val="Destacado"/>
+          <w:bCs/>
+          <w:color w:val="000000"/>
+          <w:highlight w:val="white"/>
+        </w:rPr>
+        <w:t>Ostreococcus</w:t>
+      </w:r>
+      <w:r>
+        <w:rPr>
+          <w:rStyle w:val="Destacado"/>
+          <w:bCs/>
+          <w:i w:val="false"/>
+          <w:iCs w:val="false"/>
+          <w:color w:val="000000"/>
+          <w:highlight w:val="white"/>
+        </w:rPr>
+        <w:t xml:space="preserve"> takes place after sunrise in summer </w:t>
+      </w:r>
+      <w:del w:id="43" w:author="MERCEDES GARCIA GONZALEZ" w:date="2023-03-10T13:05:00Z">
+        <w:r>
+          <w:rPr>
+            <w:rStyle w:val="Destacado"/>
+            <w:bCs/>
+            <w:i w:val="false"/>
+            <w:iCs w:val="false"/>
+            <w:color w:val="000000"/>
+            <w:highlight w:val="white"/>
+          </w:rPr>
+          <w:delText xml:space="preserve">conditions </w:delText>
+        </w:r>
+      </w:del>
+      <w:r>
+        <w:rPr>
+          <w:rStyle w:val="Destacado"/>
+          <w:bCs/>
+          <w:i w:val="false"/>
+          <w:iCs w:val="false"/>
+          <w:color w:val="000000"/>
+          <w:highlight w:val="white"/>
+        </w:rPr>
+        <w:t>(Fig. 33-B).</w:t>
+      </w:r>
+    </w:p>
+    <w:p>
+      <w:pPr>
+        <w:pStyle w:val="Cuerpodetexto"/>
+        <w:rPr/>
+      </w:pPr>
+      <w:r>
+        <w:rPr>
+          <w:rStyle w:val="Destacado"/>
+          <w:bCs/>
+          <w:i w:val="false"/>
+          <w:iCs w:val="false"/>
+          <w:color w:val="000000"/>
+          <w:highlight w:val="white"/>
+        </w:rPr>
+        <w:t>Under winter photoperiod, in agreement with what has been observed in summer photoperiod, G1 phase coincide with the maximum irradiance hours (corresponding to ZT4 in this photoperiod) and the S phase takes place 4h hours after sunset (corresponding to ZT8 in this photoperiod). However, the G2|M phase present</w:t>
+      </w:r>
+      <w:ins w:id="44" w:author="MERCEDES GARCIA GONZALEZ" w:date="2023-03-10T13:15:00Z">
         <w:r>
           <w:rPr>
             <w:rStyle w:val="Destacado"/>
@@ -1031,139 +1158,6 @@
           <w:color w:val="000000"/>
           <w:highlight w:val="white"/>
         </w:rPr>
-        <w:t>. The majority of cells are in S phase around and after sunset (between ZT16 and ZT20). From that moment, the percentage of cells in G2|M phase increase</w:t>
-      </w:r>
-      <w:ins w:id="43" w:author="MERCEDES GARCIA GONZALEZ" w:date="2023-03-10T13:04:00Z">
-        <w:r>
-          <w:rPr>
-            <w:rStyle w:val="Destacado"/>
-            <w:bCs/>
-            <w:i w:val="false"/>
-            <w:iCs w:val="false"/>
-            <w:color w:val="000000"/>
-            <w:highlight w:val="white"/>
-          </w:rPr>
-          <w:t>s</w:t>
-        </w:r>
-      </w:ins>
-      <w:r>
-        <w:rPr>
-          <w:rStyle w:val="Destacado"/>
-          <w:bCs/>
-          <w:i w:val="false"/>
-          <w:iCs w:val="false"/>
-          <w:color w:val="000000"/>
-          <w:highlight w:val="white"/>
-        </w:rPr>
-        <w:t xml:space="preserve"> gradually as they successfully duplicate its DNA. The transition from G2|M </w:t>
-      </w:r>
-      <w:del w:id="44" w:author="MERCEDES GARCIA GONZALEZ" w:date="2023-03-10T13:04:00Z">
-        <w:r>
-          <w:rPr>
-            <w:rStyle w:val="Destacado"/>
-            <w:bCs/>
-            <w:i w:val="false"/>
-            <w:iCs w:val="false"/>
-            <w:color w:val="000000"/>
-            <w:highlight w:val="white"/>
-          </w:rPr>
-          <w:delText xml:space="preserve">phase </w:delText>
-        </w:r>
-      </w:del>
-      <w:r>
-        <w:rPr>
-          <w:rStyle w:val="Destacado"/>
-          <w:bCs/>
-          <w:i w:val="false"/>
-          <w:iCs w:val="false"/>
-          <w:color w:val="000000"/>
-          <w:highlight w:val="white"/>
-        </w:rPr>
-        <w:t xml:space="preserve">to G1, which indicates that cell division has been achieved, takes place around ZT4. This suggest that cell division in </w:t>
-      </w:r>
-      <w:r>
-        <w:rPr>
-          <w:rStyle w:val="Destacado"/>
-          <w:bCs/>
-          <w:color w:val="000000"/>
-          <w:highlight w:val="white"/>
-        </w:rPr>
-        <w:t>Ostreococcus</w:t>
-      </w:r>
-      <w:r>
-        <w:rPr>
-          <w:rStyle w:val="Destacado"/>
-          <w:bCs/>
-          <w:i w:val="false"/>
-          <w:iCs w:val="false"/>
-          <w:color w:val="000000"/>
-          <w:highlight w:val="white"/>
-        </w:rPr>
-        <w:t xml:space="preserve"> takes place after sunrise in summer </w:t>
-      </w:r>
-      <w:del w:id="45" w:author="MERCEDES GARCIA GONZALEZ" w:date="2023-03-10T13:05:00Z">
-        <w:r>
-          <w:rPr>
-            <w:rStyle w:val="Destacado"/>
-            <w:bCs/>
-            <w:i w:val="false"/>
-            <w:iCs w:val="false"/>
-            <w:color w:val="000000"/>
-            <w:highlight w:val="white"/>
-          </w:rPr>
-          <w:delText xml:space="preserve">conditions </w:delText>
-        </w:r>
-      </w:del>
-      <w:r>
-        <w:rPr>
-          <w:rStyle w:val="Destacado"/>
-          <w:bCs/>
-          <w:i w:val="false"/>
-          <w:iCs w:val="false"/>
-          <w:color w:val="000000"/>
-          <w:highlight w:val="white"/>
-        </w:rPr>
-        <w:t>(Fig. 33-B).</w:t>
-      </w:r>
-    </w:p>
-    <w:p>
-      <w:pPr>
-        <w:pStyle w:val="Cuerpodetexto"/>
-        <w:rPr/>
-      </w:pPr>
-      <w:r>
-        <w:rPr>
-          <w:rStyle w:val="Destacado"/>
-          <w:bCs/>
-          <w:i w:val="false"/>
-          <w:iCs w:val="false"/>
-          <w:color w:val="000000"/>
-          <w:highlight w:val="white"/>
-        </w:rPr>
-        <w:t>Under winter photoperiod, in agreement with what has been observed in summer photoperiod, G1 phase coincide with the maximum irradiance hours (corresponding to ZT4 in this photoperiod) and the S phase takes place 4h hours after sunset (corresponding to ZT8 in this photoperiod). However, the G2|M phase present</w:t>
-      </w:r>
-      <w:ins w:id="46" w:author="MERCEDES GARCIA GONZALEZ" w:date="2023-03-10T13:15:00Z">
-        <w:r>
-          <w:rPr>
-            <w:rStyle w:val="Destacado"/>
-            <w:bCs/>
-            <w:i w:val="false"/>
-            <w:iCs w:val="false"/>
-            <w:color w:val="000000"/>
-            <w:highlight w:val="white"/>
-          </w:rPr>
-          <w:t>s</w:t>
-        </w:r>
-      </w:ins>
-      <w:r>
-        <w:rPr>
-          <w:rStyle w:val="Destacado"/>
-          <w:bCs/>
-          <w:i w:val="false"/>
-          <w:iCs w:val="false"/>
-          <w:color w:val="000000"/>
-          <w:highlight w:val="white"/>
-        </w:rPr>
         <w:t xml:space="preserve"> not only an adjustment to the photoperiod, but a reorganization in order to anticipate the </w:t>
       </w:r>
       <w:commentRangeStart w:id="4"/>
@@ -1203,7 +1197,7 @@
         </w:rPr>
         <w:t xml:space="preserve"> ahead. During winter photoperiod, G2|M phase takes place only during the night. Right when the sun rises, cell division is achieved so cells are ready to grow during the morning. It suggest that cell division cycle</w:t>
       </w:r>
-      <w:del w:id="47" w:author="MERCEDES GARCIA GONZALEZ" w:date="2023-03-10T13:19:00Z">
+      <w:del w:id="45" w:author="MERCEDES GARCIA GONZALEZ" w:date="2023-03-10T13:19:00Z">
         <w:r>
           <w:rPr>
             <w:rStyle w:val="Destacado"/>
@@ -1227,7 +1221,7 @@
         </w:rPr>
         <w:t xml:space="preserve"> is strongly influenced by the circadian clock</w:t>
       </w:r>
-      <w:ins w:id="48" w:author="MERCEDES GARCIA GONZALEZ" w:date="2023-03-10T13:19:00Z">
+      <w:ins w:id="46" w:author="MERCEDES GARCIA GONZALEZ" w:date="2023-03-10T13:19:00Z">
         <w:r>
           <w:rPr>
             <w:rStyle w:val="Destacado"/>
@@ -1240,7 +1234,7 @@
           <w:t xml:space="preserve"> and</w:t>
         </w:r>
       </w:ins>
-      <w:del w:id="49" w:author="MERCEDES GARCIA GONZALEZ" w:date="2023-03-10T13:19:00Z">
+      <w:del w:id="47" w:author="MERCEDES GARCIA GONZALEZ" w:date="2023-03-10T13:19:00Z">
         <w:r>
           <w:rPr>
             <w:rStyle w:val="Destacado"/>
@@ -1264,7 +1258,7 @@
         </w:rPr>
         <w:t xml:space="preserve"> can anticipate cyclic changes like the short time of light in winter photoperiod</w:t>
       </w:r>
-      <w:del w:id="50" w:author="MERCEDES GARCIA GONZALEZ" w:date="2023-03-10T13:24:00Z">
+      <w:del w:id="48" w:author="MERCEDES GARCIA GONZALEZ" w:date="2023-03-10T13:24:00Z">
         <w:r>
           <w:rPr>
             <w:rStyle w:val="Destacado"/>
@@ -1325,7 +1319,7 @@
         </w:rPr>
         <w:t xml:space="preserve"> (Fig. 33-A). This anticipation is also observed in chloroplast division. Under summer photoperiod, chloroplast duplication is achieved during the last part of the night (ZT20) (Fig. 33-D) and during ZT16 under winter photoperiod</w:t>
       </w:r>
-      <w:del w:id="51" w:author="MERCEDES GARCIA GONZALEZ" w:date="2023-03-10T13:20:00Z">
+      <w:del w:id="49" w:author="MERCEDES GARCIA GONZALEZ" w:date="2023-03-10T13:20:00Z">
         <w:r>
           <w:rPr>
             <w:rStyle w:val="Destacado"/>
@@ -1349,7 +1343,7 @@
         </w:rPr>
         <w:t>. Before sunrise, there are already a substantial number of cells with only one chloroplast during winter photoperiod</w:t>
       </w:r>
-      <w:del w:id="52" w:author="MERCEDES GARCIA GONZALEZ" w:date="2023-03-10T13:20:00Z">
+      <w:del w:id="50" w:author="MERCEDES GARCIA GONZALEZ" w:date="2023-03-10T13:20:00Z">
         <w:r>
           <w:rPr>
             <w:rStyle w:val="Destacado"/>
@@ -1461,7 +1455,7 @@
                 <wp:positionV relativeFrom="paragraph">
                   <wp:posOffset>342265</wp:posOffset>
                 </wp:positionV>
-                <wp:extent cx="6120765" cy="6561455"/>
+                <wp:extent cx="6121400" cy="6562090"/>
                 <wp:effectExtent l="0" t="0" r="0" b="0"/>
                 <wp:wrapSquare wrapText="bothSides"/>
                 <wp:docPr id="1" name="Marco33"/>
@@ -1472,7 +1466,7 @@
                       <wps:spPr>
                         <a:xfrm>
                           <a:off x="0" y="0"/>
-                          <a:ext cx="6120000" cy="6561000"/>
+                          <a:ext cx="6120720" cy="6561360"/>
                         </a:xfrm>
                         <a:prstGeom prst="rect">
                           <a:avLst/>
@@ -1495,10 +1489,14 @@
                               <w:pStyle w:val="Figura"/>
                               <w:spacing w:before="120" w:after="120"/>
                               <w:jc w:val="both"/>
-                              <w:rPr/>
+                              <w:rPr>
+                                <w:color w:val="000000"/>
+                              </w:rPr>
                             </w:pPr>
                             <w:r>
-                              <w:rPr/>
+                              <w:rPr>
+                                <w:color w:val="000000"/>
+                              </w:rPr>
                               <w:drawing>
                                 <wp:inline distT="0" distB="0" distL="0" distR="0">
                                   <wp:extent cx="5935980" cy="5001895"/>
@@ -1538,50 +1536,67 @@
                               </w:drawing>
                             </w:r>
                             <w:r>
-                              <w:rPr/>
+                              <w:rPr>
+                                <w:color w:val="000000"/>
+                              </w:rPr>
                               <w:t>Figure 33.</w:t>
                             </w:r>
                             <w:r>
                               <w:rPr>
                                 <w:b/>
                                 <w:bCs/>
+                                <w:color w:val="000000"/>
                               </w:rPr>
                               <w:t xml:space="preserve"> Cell division cycle of Ostreococcus tauri under summer and winter photoperiod.</w:t>
                             </w:r>
                             <w:r>
-                              <w:rPr/>
+                              <w:rPr>
+                                <w:color w:val="000000"/>
+                              </w:rPr>
                               <w:t xml:space="preserve"> (A) Percentage of cells in G1, S and G2|M phases during the three days of sampling. Points correspond to real data and lines represent </w:t>
                             </w:r>
-                            <w:del w:id="53" w:author="MERCEDES GARCIA GONZALEZ" w:date="2023-03-10T13:43:00Z">
+                            <w:del w:id="51" w:author="MERCEDES GARCIA GONZALEZ" w:date="2023-03-10T13:43:00Z">
                               <w:r>
-                                <w:rPr/>
+                                <w:rPr>
+                                  <w:color w:val="000000"/>
+                                </w:rPr>
                                 <w:delText xml:space="preserve">waves </w:delText>
                               </w:r>
                             </w:del>
-                            <w:ins w:id="54" w:author="MERCEDES GARCIA GONZALEZ" w:date="2023-03-10T13:43:00Z">
+                            <w:ins w:id="52" w:author="MERCEDES GARCIA GONZALEZ" w:date="2023-03-10T13:43:00Z">
                               <w:r>
-                                <w:rPr/>
+                                <w:rPr>
+                                  <w:color w:val="000000"/>
+                                </w:rPr>
                                 <w:t xml:space="preserve">wave´s </w:t>
                               </w:r>
                             </w:ins>
                             <w:r>
-                              <w:rPr/>
+                              <w:rPr>
+                                <w:color w:val="000000"/>
+                              </w:rPr>
                               <w:t xml:space="preserve">approximations made by Circacompare during the rhythmicity analysis. (B-C) Circular heatmap representing mean percentage of cells in G1, S and G2|M phases during summer and winter photoperiod, respectively. (D-E) </w:t>
                             </w:r>
-                            <w:del w:id="55" w:author="MERCEDES GARCIA GONZALEZ" w:date="2023-03-10T13:44:00Z">
+                            <w:del w:id="53" w:author="MERCEDES GARCIA GONZALEZ" w:date="2023-03-10T13:44:00Z">
                               <w:r>
-                                <w:rPr/>
+                                <w:rPr>
+                                  <w:color w:val="000000"/>
+                                </w:rPr>
                                 <w:delText xml:space="preserve">Pictures </w:delText>
                               </w:r>
                             </w:del>
-                            <w:ins w:id="56" w:author="MERCEDES GARCIA GONZALEZ" w:date="2023-03-10T13:44:00Z">
+                            <w:ins w:id="54" w:author="MERCEDES GARCIA GONZALEZ" w:date="2023-03-10T13:44:00Z">
                               <w:r>
-                                <w:rPr/>
+                                <w:rPr>
+                                  <w:color w:val="000000"/>
+                                </w:rPr>
                                 <w:t xml:space="preserve">Photographs </w:t>
                               </w:r>
                             </w:ins>
                             <w:r>
-                              <w:rPr/>
+                              <w:rPr>
+                                <w:color w:val="000000"/>
+                              </w:rPr>
                               <w:t>of cells under the fluorescence microscope. Each picture correspond to a different time point of summer and winter photoperiod, respectively. Nucleus are dyed and they fluorescence in green, chloroplast in red.</w:t>
                             </w:r>
                           </w:p>
@@ -1598,7 +1613,7 @@
           </mc:Choice>
           <mc:Fallback>
             <w:pict>
-              <v:rect id="shape_0" ID="Marco33" stroked="f" style="position:absolute;margin-left:-8.7pt;margin-top:26.95pt;width:481.85pt;height:516.55pt" wp14:anchorId="52FB4B28">
+              <v:rect id="shape_0" ID="Marco33" stroked="f" style="position:absolute;margin-left:-8.7pt;margin-top:26.95pt;width:481.9pt;height:516.6pt" wp14:anchorId="52FB4B28">
                 <w10:wrap type="square"/>
                 <v:fill o:detectmouseclick="t" on="false"/>
                 <v:stroke color="#3465a4" joinstyle="round" endcap="flat"/>
@@ -1609,10 +1624,14 @@
                         <w:pStyle w:val="Figura"/>
                         <w:spacing w:before="120" w:after="120"/>
                         <w:jc w:val="both"/>
-                        <w:rPr/>
+                        <w:rPr>
+                          <w:color w:val="000000"/>
+                        </w:rPr>
                       </w:pPr>
                       <w:r>
-                        <w:rPr/>
+                        <w:rPr>
+                          <w:color w:val="000000"/>
+                        </w:rPr>
                         <w:drawing>
                           <wp:inline distT="0" distB="0" distL="0" distR="0">
                             <wp:extent cx="5935980" cy="5001895"/>
@@ -1652,50 +1671,67 @@
                         </w:drawing>
                       </w:r>
                       <w:r>
-                        <w:rPr/>
+                        <w:rPr>
+                          <w:color w:val="000000"/>
+                        </w:rPr>
                         <w:t>Figure 33.</w:t>
                       </w:r>
                       <w:r>
                         <w:rPr>
                           <w:b/>
                           <w:bCs/>
+                          <w:color w:val="000000"/>
                         </w:rPr>
                         <w:t xml:space="preserve"> Cell division cycle of Ostreococcus tauri under summer and winter photoperiod.</w:t>
                       </w:r>
                       <w:r>
-                        <w:rPr/>
+                        <w:rPr>
+                          <w:color w:val="000000"/>
+                        </w:rPr>
                         <w:t xml:space="preserve"> (A) Percentage of cells in G1, S and G2|M phases during the three days of sampling. Points correspond to real data and lines represent </w:t>
                       </w:r>
-                      <w:del w:id="57" w:author="MERCEDES GARCIA GONZALEZ" w:date="2023-03-10T13:43:00Z">
+                      <w:del w:id="55" w:author="MERCEDES GARCIA GONZALEZ" w:date="2023-03-10T13:43:00Z">
                         <w:r>
-                          <w:rPr/>
+                          <w:rPr>
+                            <w:color w:val="000000"/>
+                          </w:rPr>
                           <w:delText xml:space="preserve">waves </w:delText>
                         </w:r>
                       </w:del>
-                      <w:ins w:id="58" w:author="MERCEDES GARCIA GONZALEZ" w:date="2023-03-10T13:43:00Z">
+                      <w:ins w:id="56" w:author="MERCEDES GARCIA GONZALEZ" w:date="2023-03-10T13:43:00Z">
                         <w:r>
-                          <w:rPr/>
+                          <w:rPr>
+                            <w:color w:val="000000"/>
+                          </w:rPr>
                           <w:t xml:space="preserve">wave´s </w:t>
                         </w:r>
                       </w:ins>
                       <w:r>
-                        <w:rPr/>
+                        <w:rPr>
+                          <w:color w:val="000000"/>
+                        </w:rPr>
                         <w:t xml:space="preserve">approximations made by Circacompare during the rhythmicity analysis. (B-C) Circular heatmap representing mean percentage of cells in G1, S and G2|M phases during summer and winter photoperiod, respectively. (D-E) </w:t>
                       </w:r>
-                      <w:del w:id="59" w:author="MERCEDES GARCIA GONZALEZ" w:date="2023-03-10T13:44:00Z">
+                      <w:del w:id="57" w:author="MERCEDES GARCIA GONZALEZ" w:date="2023-03-10T13:44:00Z">
                         <w:r>
-                          <w:rPr/>
+                          <w:rPr>
+                            <w:color w:val="000000"/>
+                          </w:rPr>
                           <w:delText xml:space="preserve">Pictures </w:delText>
                         </w:r>
                       </w:del>
-                      <w:ins w:id="60" w:author="MERCEDES GARCIA GONZALEZ" w:date="2023-03-10T13:44:00Z">
+                      <w:ins w:id="58" w:author="MERCEDES GARCIA GONZALEZ" w:date="2023-03-10T13:44:00Z">
                         <w:r>
-                          <w:rPr/>
+                          <w:rPr>
+                            <w:color w:val="000000"/>
+                          </w:rPr>
                           <w:t xml:space="preserve">Photographs </w:t>
                         </w:r>
                       </w:ins>
                       <w:r>
-                        <w:rPr/>
+                        <w:rPr>
+                          <w:color w:val="000000"/>
+                        </w:rPr>
                         <w:t>of cells under the fluorescence microscope. Each picture correspond to a different time point of summer and winter photoperiod, respectively. Nucleus are dyed and they fluorescence in green, chloroplast in red.</w:t>
                       </w:r>
                     </w:p>
@@ -1722,7 +1758,7 @@
         <w:rPr/>
         <w:t xml:space="preserve">Integration of cell division </w:t>
       </w:r>
-      <w:del w:id="61" w:author="MERCEDES GARCIA GONZALEZ" w:date="2023-03-10T13:46:00Z">
+      <w:del w:id="59" w:author="MERCEDES GARCIA GONZALEZ" w:date="2023-03-10T13:46:00Z">
         <w:r>
           <w:rPr/>
           <w:delText xml:space="preserve">cycle </w:delText>
@@ -1747,7 +1783,23 @@
       </w:r>
       <w:r>
         <w:rPr/>
-        <w:t>annotated genes involved in cell cycle are organized in three different g</w:t>
+        <w:t xml:space="preserve">annotated genes involved in cell </w:t>
+      </w:r>
+      <w:ins w:id="60" w:author="Autor desconocido" w:date="2023-05-23T18:47:58Z">
+        <w:r>
+          <w:rPr/>
+          <w:t>division</w:t>
+        </w:r>
+      </w:ins>
+      <w:ins w:id="61" w:author="Autor desconocido" w:date="2023-05-23T18:48:00Z">
+        <w:r>
+          <w:rPr/>
+          <w:t xml:space="preserve"> </w:t>
+        </w:r>
+      </w:ins>
+      <w:r>
+        <w:rPr/>
+        <w:t>cycle are organized in three different g</w:t>
       </w:r>
       <w:ins w:id="62" w:author="MERCEDES GARCIA GONZALEZ" w:date="2023-03-10T13:49:00Z">
         <w:r>
@@ -2075,7 +2127,7 @@
                 <wp:positionV relativeFrom="paragraph">
                   <wp:posOffset>-635</wp:posOffset>
                 </wp:positionV>
-                <wp:extent cx="6226810" cy="4176395"/>
+                <wp:extent cx="6227445" cy="4177030"/>
                 <wp:effectExtent l="0" t="0" r="0" b="0"/>
                 <wp:wrapSquare wrapText="bothSides"/>
                 <wp:docPr id="5" name="Marco34"/>
@@ -2086,7 +2138,7 @@
                       <wps:spPr>
                         <a:xfrm>
                           <a:off x="0" y="0"/>
-                          <a:ext cx="6226200" cy="4175640"/>
+                          <a:ext cx="6226920" cy="4176360"/>
                         </a:xfrm>
                         <a:prstGeom prst="rect">
                           <a:avLst/>
@@ -2109,10 +2161,14 @@
                               <w:pStyle w:val="Figura"/>
                               <w:spacing w:before="120" w:after="120"/>
                               <w:jc w:val="both"/>
-                              <w:rPr/>
+                              <w:rPr>
+                                <w:color w:val="000000"/>
+                              </w:rPr>
                             </w:pPr>
                             <w:r>
-                              <w:rPr/>
+                              <w:rPr>
+                                <w:color w:val="000000"/>
+                              </w:rPr>
                               <w:drawing>
                                 <wp:inline distT="0" distB="0" distL="0" distR="0">
                                   <wp:extent cx="6120130" cy="2969260"/>
@@ -2152,28 +2208,37 @@
                               </w:drawing>
                             </w:r>
                             <w:r>
-                              <w:rPr/>
+                              <w:rPr>
+                                <w:color w:val="000000"/>
+                              </w:rPr>
                               <w:t xml:space="preserve">Figure 34: </w:t>
                             </w:r>
                             <w:r>
                               <w:rPr>
                                 <w:b/>
                                 <w:bCs/>
+                                <w:color w:val="000000"/>
                               </w:rPr>
                               <w:t xml:space="preserve">Integration of gene expression, protein abundance and cell population profiles for each phase of the cell cycle. </w:t>
                             </w:r>
                             <w:r>
-                              <w:rPr/>
+                              <w:rPr>
+                                <w:color w:val="000000"/>
+                              </w:rPr>
                               <w:t>Violin plots represent the three biological levels studied: “Genes” for transcriptomic data, “Proteins” for proteomic data and “Cells” for DNA content estimation by flow cytometry. (A) Involves G1 phase related data, (B) for S phase and (C</w:t>
                             </w:r>
                             <w:del w:id="75" w:author="MERCEDES GARCIA GONZALEZ" w:date="2023-03-10T13:56:00Z">
                               <w:r>
-                                <w:rPr/>
+                                <w:rPr>
+                                  <w:color w:val="000000"/>
+                                </w:rPr>
                                 <w:delText xml:space="preserve"> </w:delText>
                               </w:r>
                             </w:del>
                             <w:r>
-                              <w:rPr/>
+                              <w:rPr>
+                                <w:color w:val="000000"/>
+                              </w:rPr>
                               <w:t>) for G2 phase.</w:t>
                             </w:r>
                           </w:p>
@@ -2190,7 +2255,7 @@
           </mc:Choice>
           <mc:Fallback>
             <w:pict>
-              <v:rect id="shape_0" ID="Marco34" stroked="f" style="position:absolute;margin-left:-4.2pt;margin-top:-0.05pt;width:490.2pt;height:328.75pt;mso-position-horizontal:center" wp14:anchorId="633CC051">
+              <v:rect id="shape_0" ID="Marco34" stroked="f" style="position:absolute;margin-left:-4.2pt;margin-top:-0.05pt;width:490.25pt;height:328.8pt;mso-position-horizontal:center" wp14:anchorId="633CC051">
                 <w10:wrap type="square"/>
                 <v:fill o:detectmouseclick="t" on="false"/>
                 <v:stroke color="#3465a4" joinstyle="round" endcap="flat"/>
@@ -2201,10 +2266,14 @@
                         <w:pStyle w:val="Figura"/>
                         <w:spacing w:before="120" w:after="120"/>
                         <w:jc w:val="both"/>
-                        <w:rPr/>
+                        <w:rPr>
+                          <w:color w:val="000000"/>
+                        </w:rPr>
                       </w:pPr>
                       <w:r>
-                        <w:rPr/>
+                        <w:rPr>
+                          <w:color w:val="000000"/>
+                        </w:rPr>
                         <w:drawing>
                           <wp:inline distT="0" distB="0" distL="0" distR="0">
                             <wp:extent cx="6120130" cy="2969260"/>
@@ -2244,28 +2313,37 @@
                         </w:drawing>
                       </w:r>
                       <w:r>
-                        <w:rPr/>
+                        <w:rPr>
+                          <w:color w:val="000000"/>
+                        </w:rPr>
                         <w:t xml:space="preserve">Figure 34: </w:t>
                       </w:r>
                       <w:r>
                         <w:rPr>
                           <w:b/>
                           <w:bCs/>
+                          <w:color w:val="000000"/>
                         </w:rPr>
                         <w:t xml:space="preserve">Integration of gene expression, protein abundance and cell population profiles for each phase of the cell cycle. </w:t>
                       </w:r>
                       <w:r>
-                        <w:rPr/>
+                        <w:rPr>
+                          <w:color w:val="000000"/>
+                        </w:rPr>
                         <w:t>Violin plots represent the three biological levels studied: “Genes” for transcriptomic data, “Proteins” for proteomic data and “Cells” for DNA content estimation by flow cytometry. (A) Involves G1 phase related data, (B) for S phase and (C</w:t>
                       </w:r>
                       <w:del w:id="76" w:author="MERCEDES GARCIA GONZALEZ" w:date="2023-03-10T13:56:00Z">
                         <w:r>
-                          <w:rPr/>
+                          <w:rPr>
+                            <w:color w:val="000000"/>
+                          </w:rPr>
                           <w:delText xml:space="preserve"> </w:delText>
                         </w:r>
                       </w:del>
                       <w:r>
-                        <w:rPr/>
+                        <w:rPr>
+                          <w:color w:val="000000"/>
+                        </w:rPr>
                         <w:t>) for G2 phase.</w:t>
                       </w:r>
                     </w:p>
@@ -2512,7 +2590,7 @@
                 <wp:positionV relativeFrom="paragraph">
                   <wp:posOffset>-635</wp:posOffset>
                 </wp:positionV>
-                <wp:extent cx="6028690" cy="7079615"/>
+                <wp:extent cx="6029325" cy="7080250"/>
                 <wp:effectExtent l="0" t="0" r="0" b="0"/>
                 <wp:wrapSquare wrapText="bothSides"/>
                 <wp:docPr id="9" name="Marco35"/>
@@ -2523,7 +2601,7 @@
                       <wps:spPr>
                         <a:xfrm>
                           <a:off x="0" y="0"/>
-                          <a:ext cx="6028200" cy="7079040"/>
+                          <a:ext cx="6028560" cy="7079760"/>
                         </a:xfrm>
                         <a:prstGeom prst="rect">
                           <a:avLst/>
@@ -2545,10 +2623,14 @@
                             <w:pPr>
                               <w:pStyle w:val="Figura"/>
                               <w:spacing w:before="120" w:after="120"/>
-                              <w:rPr/>
+                              <w:rPr>
+                                <w:color w:val="000000"/>
+                              </w:rPr>
                             </w:pPr>
                             <w:r>
-                              <w:rPr/>
+                              <w:rPr>
+                                <w:color w:val="000000"/>
+                              </w:rPr>
                               <w:drawing>
                                 <wp:inline distT="0" distB="0" distL="0" distR="0">
                                   <wp:extent cx="5847080" cy="5443855"/>
@@ -2588,13 +2670,16 @@
                               </w:drawing>
                             </w:r>
                             <w:r>
-                              <w:rPr/>
+                              <w:rPr>
+                                <w:color w:val="000000"/>
+                              </w:rPr>
                               <w:t xml:space="preserve">Figure 35: </w:t>
                             </w:r>
                             <w:r>
                               <w:rPr>
                                 <w:b/>
                                 <w:bCs/>
+                                <w:color w:val="000000"/>
                               </w:rPr>
                               <w:t>Transcript and protein abundance profiles of the main cell cycle proteins under summer and winter photoperiod in Ostreococcus tauri.</w:t>
                             </w:r>
@@ -2602,15 +2687,19 @@
                               <w:rPr>
                                 <w:i w:val="false"/>
                                 <w:iCs w:val="false"/>
+                                <w:color w:val="000000"/>
                               </w:rPr>
                               <w:t xml:space="preserve"> </w:t>
                             </w:r>
                             <w:r>
-                              <w:rPr/>
+                              <w:rPr>
+                                <w:color w:val="000000"/>
+                              </w:rPr>
                               <w:t xml:space="preserve">(A) Expression level of cyclins A </w:t>
                             </w:r>
                             <w:r>
                               <w:rPr>
+                                <w:color w:val="000000"/>
                                 <w:highlight w:val="yellow"/>
                                 <w:rPrChange w:id="0" w:author="MERCEDES GARCIA GONZALEZ" w:date="2023-03-10T14:04:00Z"/>
                               </w:rPr>
@@ -2618,18 +2707,24 @@
                             </w:r>
                             <w:ins w:id="83" w:author="MERCEDES GARCIA GONZALEZ" w:date="2023-03-10T14:04:00Z">
                               <w:r>
-                                <w:rPr/>
+                                <w:rPr>
+                                  <w:color w:val="000000"/>
+                                </w:rPr>
                                 <w:t>.ME PARECE QUE ESTE COLOR NO EST</w:t>
                               </w:r>
                             </w:ins>
                             <w:ins w:id="84" w:author="MERCEDES GARCIA GONZALEZ" w:date="2023-03-10T14:05:00Z">
                               <w:r>
-                                <w:rPr/>
+                                <w:rPr>
+                                  <w:color w:val="000000"/>
+                                </w:rPr>
                                 <w:t>Á BIEN ELEGIDO PORQUE NO SE VE CUANDO ES LA LÍNEA DISCONTINUA</w:t>
                               </w:r>
                             </w:ins>
                             <w:r>
-                              <w:rPr/>
+                              <w:rPr>
+                                <w:color w:val="000000"/>
+                              </w:rPr>
                               <w:t>), B (purple) and D (orange) genes are represented with discontinued lines under summer (blue) and winter (red) photoperiods. Transcript (discontinued line) and protein (solid line) abundances of CDKA are represented in yellow (B), CDKB in purple (C ) and FTSZ in black (D).</w:t>
                             </w:r>
                           </w:p>
@@ -2646,7 +2741,7 @@
           </mc:Choice>
           <mc:Fallback>
             <w:pict>
-              <v:rect id="shape_0" ID="Marco35" stroked="f" style="position:absolute;margin-left:-3.3pt;margin-top:-0.05pt;width:474.6pt;height:557.35pt" wp14:anchorId="2D6AE888">
+              <v:rect id="shape_0" ID="Marco35" stroked="f" style="position:absolute;margin-left:-3.3pt;margin-top:-0.05pt;width:474.65pt;height:557.4pt" wp14:anchorId="2D6AE888">
                 <w10:wrap type="square"/>
                 <v:fill o:detectmouseclick="t" on="false"/>
                 <v:stroke color="#3465a4" joinstyle="round" endcap="flat"/>
@@ -2656,10 +2751,14 @@
                       <w:pPr>
                         <w:pStyle w:val="Figura"/>
                         <w:spacing w:before="120" w:after="120"/>
-                        <w:rPr/>
+                        <w:rPr>
+                          <w:color w:val="000000"/>
+                        </w:rPr>
                       </w:pPr>
                       <w:r>
-                        <w:rPr/>
+                        <w:rPr>
+                          <w:color w:val="000000"/>
+                        </w:rPr>
                         <w:drawing>
                           <wp:inline distT="0" distB="0" distL="0" distR="0">
                             <wp:extent cx="5847080" cy="5443855"/>
@@ -2699,13 +2798,16 @@
                         </w:drawing>
                       </w:r>
                       <w:r>
-                        <w:rPr/>
+                        <w:rPr>
+                          <w:color w:val="000000"/>
+                        </w:rPr>
                         <w:t xml:space="preserve">Figure 35: </w:t>
                       </w:r>
                       <w:r>
                         <w:rPr>
                           <w:b/>
                           <w:bCs/>
+                          <w:color w:val="000000"/>
                         </w:rPr>
                         <w:t>Transcript and protein abundance profiles of the main cell cycle proteins under summer and winter photoperiod in Ostreococcus tauri.</w:t>
                       </w:r>
@@ -2713,15 +2815,19 @@
                         <w:rPr>
                           <w:i w:val="false"/>
                           <w:iCs w:val="false"/>
+                          <w:color w:val="000000"/>
                         </w:rPr>
                         <w:t xml:space="preserve"> </w:t>
                       </w:r>
                       <w:r>
-                        <w:rPr/>
+                        <w:rPr>
+                          <w:color w:val="000000"/>
+                        </w:rPr>
                         <w:t xml:space="preserve">(A) Expression level of cyclins A </w:t>
                       </w:r>
                       <w:r>
                         <w:rPr>
+                          <w:color w:val="000000"/>
                           <w:highlight w:val="yellow"/>
                           <w:rPrChange w:id="0" w:author="MERCEDES GARCIA GONZALEZ" w:date="2023-03-10T14:04:00Z"/>
                         </w:rPr>
@@ -2729,18 +2835,24 @@
                       </w:r>
                       <w:ins w:id="86" w:author="MERCEDES GARCIA GONZALEZ" w:date="2023-03-10T14:04:00Z">
                         <w:r>
-                          <w:rPr/>
+                          <w:rPr>
+                            <w:color w:val="000000"/>
+                          </w:rPr>
                           <w:t>.ME PARECE QUE ESTE COLOR NO EST</w:t>
                         </w:r>
                       </w:ins>
                       <w:ins w:id="87" w:author="MERCEDES GARCIA GONZALEZ" w:date="2023-03-10T14:05:00Z">
                         <w:r>
-                          <w:rPr/>
+                          <w:rPr>
+                            <w:color w:val="000000"/>
+                          </w:rPr>
                           <w:t>Á BIEN ELEGIDO PORQUE NO SE VE CUANDO ES LA LÍNEA DISCONTINUA</w:t>
                         </w:r>
                       </w:ins>
                       <w:r>
-                        <w:rPr/>
+                        <w:rPr>
+                          <w:color w:val="000000"/>
+                        </w:rPr>
                         <w:t>), B (purple) and D (orange) genes are represented with discontinued lines under summer (blue) and winter (red) photoperiods. Transcript (discontinued line) and protein (solid line) abundances of CDKA are represented in yellow (B), CDKB in purple (C ) and FTSZ in black (D).</w:t>
                       </w:r>
                     </w:p>
@@ -3428,7 +3540,7 @@
                 <wp:positionV relativeFrom="paragraph">
                   <wp:posOffset>635</wp:posOffset>
                 </wp:positionV>
-                <wp:extent cx="6348095" cy="2538730"/>
+                <wp:extent cx="6348730" cy="2539365"/>
                 <wp:effectExtent l="0" t="0" r="0" b="0"/>
                 <wp:wrapSquare wrapText="bothSides"/>
                 <wp:docPr id="13" name="Marco36"/>
@@ -3439,7 +3551,7 @@
                       <wps:spPr>
                         <a:xfrm>
                           <a:off x="0" y="0"/>
-                          <a:ext cx="6347520" cy="2538000"/>
+                          <a:ext cx="6348240" cy="2538720"/>
                         </a:xfrm>
                         <a:prstGeom prst="rect">
                           <a:avLst/>
@@ -3461,10 +3573,14 @@
                             <w:pPr>
                               <w:pStyle w:val="Figura"/>
                               <w:spacing w:before="120" w:after="120"/>
-                              <w:rPr/>
+                              <w:rPr>
+                                <w:color w:val="000000"/>
+                              </w:rPr>
                             </w:pPr>
                             <w:r>
-                              <w:rPr/>
+                              <w:rPr>
+                                <w:color w:val="000000"/>
+                              </w:rPr>
                               <w:drawing>
                                 <wp:inline distT="0" distB="0" distL="0" distR="0">
                                   <wp:extent cx="6347460" cy="1908175"/>
@@ -3504,13 +3620,16 @@
                               </w:drawing>
                             </w:r>
                             <w:r>
-                              <w:rPr/>
+                              <w:rPr>
+                                <w:color w:val="000000"/>
+                              </w:rPr>
                               <w:t xml:space="preserve">Figure 36. </w:t>
                             </w:r>
                             <w:r>
                               <w:rPr>
                                 <w:b/>
                                 <w:bCs/>
+                                <w:color w:val="000000"/>
                               </w:rPr>
                               <w:t>Photosynthe</w:t>
                             </w:r>
@@ -3519,6 +3638,7 @@
                                 <w:rPr>
                                   <w:b/>
                                   <w:bCs/>
+                                  <w:color w:val="000000"/>
                                 </w:rPr>
                                 <w:t>tic</w:t>
                               </w:r>
@@ -3528,6 +3648,7 @@
                                 <w:rPr>
                                   <w:b/>
                                   <w:bCs/>
+                                  <w:color w:val="000000"/>
                                 </w:rPr>
                                 <w:delText>sis</w:delText>
                               </w:r>
@@ -3536,27 +3657,36 @@
                               <w:rPr>
                                 <w:b/>
                                 <w:bCs/>
+                                <w:color w:val="000000"/>
                               </w:rPr>
                               <w:t xml:space="preserve"> efficiency rhythmic oscillations.</w:t>
                             </w:r>
                             <w:r>
-                              <w:rPr/>
+                              <w:rPr>
+                                <w:color w:val="000000"/>
+                              </w:rPr>
                               <w:t xml:space="preserve"> Fv/Fm oscillating values used as an estimation of PSII performance and, thus, photosynthe</w:t>
                             </w:r>
                             <w:ins w:id="121" w:author="MERCEDES GARCIA GONZALEZ" w:date="2023-03-20T11:10:00Z">
                               <w:r>
-                                <w:rPr/>
+                                <w:rPr>
+                                  <w:color w:val="000000"/>
+                                </w:rPr>
                                 <w:t>tic</w:t>
                               </w:r>
                             </w:ins>
                             <w:del w:id="122" w:author="MERCEDES GARCIA GONZALEZ" w:date="2023-03-20T11:10:00Z">
                               <w:r>
-                                <w:rPr/>
+                                <w:rPr>
+                                  <w:color w:val="000000"/>
+                                </w:rPr>
                                 <w:delText>sis</w:delText>
                               </w:r>
                             </w:del>
                             <w:r>
-                              <w:rPr/>
+                              <w:rPr>
+                                <w:color w:val="000000"/>
+                              </w:rPr>
                               <w:t xml:space="preserve"> efficiency under three consecutive days of summer (A) and winter (B) photoperiods. </w:t>
                             </w:r>
                           </w:p>
@@ -3573,7 +3703,7 @@
           </mc:Choice>
           <mc:Fallback>
             <w:pict>
-              <v:rect id="shape_0" ID="Marco36" stroked="f" style="position:absolute;margin-left:0.45pt;margin-top:0.05pt;width:499.75pt;height:199.8pt" wp14:anchorId="10FAF264">
+              <v:rect id="shape_0" ID="Marco36" stroked="f" style="position:absolute;margin-left:0.45pt;margin-top:0.05pt;width:499.8pt;height:199.85pt" wp14:anchorId="10FAF264">
                 <w10:wrap type="square"/>
                 <v:fill o:detectmouseclick="t" on="false"/>
                 <v:stroke color="#3465a4" joinstyle="round" endcap="flat"/>
@@ -3583,10 +3713,14 @@
                       <w:pPr>
                         <w:pStyle w:val="Figura"/>
                         <w:spacing w:before="120" w:after="120"/>
-                        <w:rPr/>
+                        <w:rPr>
+                          <w:color w:val="000000"/>
+                        </w:rPr>
                       </w:pPr>
                       <w:r>
-                        <w:rPr/>
+                        <w:rPr>
+                          <w:color w:val="000000"/>
+                        </w:rPr>
                         <w:drawing>
                           <wp:inline distT="0" distB="0" distL="0" distR="0">
                             <wp:extent cx="6347460" cy="1908175"/>
@@ -3626,13 +3760,16 @@
                         </w:drawing>
                       </w:r>
                       <w:r>
-                        <w:rPr/>
+                        <w:rPr>
+                          <w:color w:val="000000"/>
+                        </w:rPr>
                         <w:t xml:space="preserve">Figure 36. </w:t>
                       </w:r>
                       <w:r>
                         <w:rPr>
                           <w:b/>
                           <w:bCs/>
+                          <w:color w:val="000000"/>
                         </w:rPr>
                         <w:t>Photosynthe</w:t>
                       </w:r>
@@ -3641,6 +3778,7 @@
                           <w:rPr>
                             <w:b/>
                             <w:bCs/>
+                            <w:color w:val="000000"/>
                           </w:rPr>
                           <w:t>tic</w:t>
                         </w:r>
@@ -3650,6 +3788,7 @@
                           <w:rPr>
                             <w:b/>
                             <w:bCs/>
+                            <w:color w:val="000000"/>
                           </w:rPr>
                           <w:delText>sis</w:delText>
                         </w:r>
@@ -3658,27 +3797,36 @@
                         <w:rPr>
                           <w:b/>
                           <w:bCs/>
+                          <w:color w:val="000000"/>
                         </w:rPr>
                         <w:t xml:space="preserve"> efficiency rhythmic oscillations.</w:t>
                       </w:r>
                       <w:r>
-                        <w:rPr/>
+                        <w:rPr>
+                          <w:color w:val="000000"/>
+                        </w:rPr>
                         <w:t xml:space="preserve"> Fv/Fm oscillating values used as an estimation of PSII performance and, thus, photosynthe</w:t>
                       </w:r>
                       <w:ins w:id="125" w:author="MERCEDES GARCIA GONZALEZ" w:date="2023-03-20T11:10:00Z">
                         <w:r>
-                          <w:rPr/>
+                          <w:rPr>
+                            <w:color w:val="000000"/>
+                          </w:rPr>
                           <w:t>tic</w:t>
                         </w:r>
                       </w:ins>
                       <w:del w:id="126" w:author="MERCEDES GARCIA GONZALEZ" w:date="2023-03-20T11:10:00Z">
                         <w:r>
-                          <w:rPr/>
+                          <w:rPr>
+                            <w:color w:val="000000"/>
+                          </w:rPr>
                           <w:delText>sis</w:delText>
                         </w:r>
                       </w:del>
                       <w:r>
-                        <w:rPr/>
+                        <w:rPr>
+                          <w:color w:val="000000"/>
+                        </w:rPr>
                         <w:t xml:space="preserve"> efficiency under three consecutive days of summer (A) and winter (B) photoperiods. </w:t>
                       </w:r>
                     </w:p>
@@ -3740,7 +3888,7 @@
       <w:r>
         <w:rPr>
           <w:rFonts w:eastAsia="DejaVu Sans" w:cs="DejaVu Sans"/>
-          <w:lang w:eastAsia="en-US" w:bidi="en-US" w:val="es-ES"/>
+          <w:lang w:val="es-ES" w:eastAsia="en-US" w:bidi="en-US"/>
         </w:rPr>
         <w:t>¿Te estás refiriendo ya a O.tauri o a todos los organismos? Aclararlo.</w:t>
       </w:r>
@@ -3751,7 +3899,7 @@
       <w:r>
         <w:rPr>
           <w:rFonts w:eastAsia="DejaVu Sans" w:cs="DejaVu Sans"/>
-          <w:lang w:eastAsia="en-US" w:bidi="en-US" w:val="es-ES"/>
+          <w:lang w:val="es-ES" w:eastAsia="en-US" w:bidi="en-US"/>
         </w:rPr>
         <w:t>Se toman muestras cada cuatro horas, no?</w:t>
       </w:r>
@@ -3760,7 +3908,7 @@
       <w:r>
         <w:rPr>
           <w:rFonts w:eastAsia="DejaVu Sans" w:cs="DejaVu Sans"/>
-          <w:lang w:eastAsia="en-US" w:bidi="en-US" w:val="es-ES"/>
+          <w:lang w:val="es-ES" w:eastAsia="en-US" w:bidi="en-US"/>
         </w:rPr>
         <w:t>Aclarar un poco más la coincidencia entre las muestras tomadas para RNA-seq  y las de citometría, para que quede claro que son equivalentes.</w:t>
       </w:r>
@@ -3771,7 +3919,7 @@
       <w:r>
         <w:rPr>
           <w:rFonts w:eastAsia="DejaVu Sans" w:cs="DejaVu Sans"/>
-          <w:lang w:eastAsia="en-US" w:bidi="en-US" w:val="es-ES"/>
+          <w:lang w:val="es-ES" w:eastAsia="en-US" w:bidi="en-US"/>
         </w:rPr>
         <w:t>Sí</w:t>
       </w:r>
@@ -3782,7 +3930,7 @@
       <w:r>
         <w:rPr>
           <w:rFonts w:eastAsia="DejaVu Sans" w:cs="DejaVu Sans"/>
-          <w:lang w:eastAsia="en-US" w:bidi="en-US" w:val="es-ES"/>
+          <w:lang w:val="es-ES" w:eastAsia="en-US" w:bidi="en-US"/>
         </w:rPr>
         <w:t>few daylight hours</w:t>
       </w:r>
@@ -3793,7 +3941,7 @@
       <w:r>
         <w:rPr>
           <w:rFonts w:eastAsia="DejaVu Sans" w:cs="DejaVu Sans"/>
-          <w:lang w:eastAsia="en-US" w:bidi="en-US" w:val="es-ES"/>
+          <w:lang w:val="es-ES" w:eastAsia="en-US" w:bidi="en-US"/>
         </w:rPr>
         <w:t>exploited</w:t>
       </w:r>
@@ -3804,7 +3952,7 @@
       <w:r>
         <w:rPr>
           <w:rFonts w:eastAsia="DejaVu Sans" w:cs="DejaVu Sans"/>
-          <w:lang w:eastAsia="en-US" w:bidi="en-US" w:val="es-ES"/>
+          <w:lang w:val="es-ES" w:eastAsia="en-US" w:bidi="en-US"/>
         </w:rPr>
         <w:t>La figura A es imposible de ver, demasiado pequeñas las letras ¿eliminar? Con el código de colores puede ser suficiente y quedaría más limpio</w:t>
       </w:r>
@@ -3815,7 +3963,7 @@
       <w:r>
         <w:rPr>
           <w:rFonts w:eastAsia="DejaVu Sans" w:cs="DejaVu Sans"/>
-          <w:lang w:eastAsia="en-US" w:bidi="en-US" w:val="es-ES"/>
+          <w:lang w:val="es-ES" w:eastAsia="en-US" w:bidi="en-US"/>
         </w:rPr>
         <w:t>En las líneas temporales bajo las fotos, ¿se podría poner el ZT?</w:t>
       </w:r>
@@ -3826,7 +3974,7 @@
       <w:r>
         <w:rPr>
           <w:rFonts w:eastAsia="DejaVu Sans" w:cs="DejaVu Sans"/>
-          <w:lang w:eastAsia="en-US" w:bidi="en-US" w:val="es-ES"/>
+          <w:lang w:val="es-ES" w:eastAsia="en-US" w:bidi="en-US"/>
         </w:rPr>
         <w:t>Una tabla aquí</w:t>
       </w:r>
@@ -3837,7 +3985,7 @@
       <w:r>
         <w:rPr>
           <w:rFonts w:eastAsia="DejaVu Sans" w:cs="DejaVu Sans"/>
-          <w:lang w:eastAsia="en-US" w:bidi="en-US" w:val="es-ES"/>
+          <w:lang w:val="es-ES" w:eastAsia="en-US" w:bidi="en-US"/>
         </w:rPr>
         <w:t>¿Alguna nota aclaratoria? Aquí debería ir una referencia</w:t>
       </w:r>
@@ -3848,7 +3996,7 @@
       <w:r>
         <w:rPr>
           <w:rFonts w:eastAsia="DejaVu Sans" w:cs="DejaVu Sans"/>
-          <w:lang w:eastAsia="en-US" w:bidi="en-US" w:val="es-ES"/>
+          <w:lang w:val="es-ES" w:eastAsia="en-US" w:bidi="en-US"/>
         </w:rPr>
         <w:t>El poder reductor no se usa solo para fijar carbon. Es fundamental la asimilación de nitrógeno</w:t>
       </w:r>
@@ -3857,7 +4005,7 @@
       <w:r>
         <w:rPr>
           <w:rFonts w:eastAsia="DejaVu Sans" w:cs="DejaVu Sans"/>
-          <w:lang w:eastAsia="en-US" w:bidi="en-US" w:val="es-ES"/>
+          <w:lang w:val="es-ES" w:eastAsia="en-US" w:bidi="en-US"/>
         </w:rPr>
         <w:t>¿Reescribir una frase más general?</w:t>
       </w:r>
@@ -3877,7 +4025,7 @@
       <w:r>
         <w:rPr>
           <w:rFonts w:eastAsia="DejaVu Sans" w:cs="DejaVu Sans"/>
-          <w:lang w:eastAsia="en-US" w:bidi="en-US" w:val="es-ES"/>
+          <w:lang w:val="es-ES" w:eastAsia="en-US" w:bidi="en-US"/>
         </w:rPr>
         <w:t>¿Te refieres a la fotosíntesis?</w:t>
       </w:r>
@@ -3886,7 +4034,7 @@
       <w:r>
         <w:rPr>
           <w:rFonts w:eastAsia="DejaVu Sans" w:cs="DejaVu Sans"/>
-          <w:lang w:eastAsia="en-US" w:bidi="en-US" w:val="es-ES"/>
+          <w:lang w:val="es-ES" w:eastAsia="en-US" w:bidi="en-US"/>
         </w:rPr>
         <w:t>Lo de ruta completa es muy ambiguo</w:t>
       </w:r>
@@ -3903,7 +4051,7 @@
       <w:r>
         <w:rPr>
           <w:rFonts w:eastAsia="DejaVu Sans" w:cs="DejaVu Sans"/>
-          <w:lang w:eastAsia="en-US" w:bidi="en-US" w:val="es-ES"/>
+          <w:lang w:val="es-ES" w:eastAsia="en-US" w:bidi="en-US"/>
         </w:rPr>
         <w:t>El organismo fotosintético es O. tauri??</w:t>
       </w:r>
@@ -3925,7 +4073,7 @@
       <w:r>
         <w:rPr>
           <w:rFonts w:eastAsia="DejaVu Sans" w:cs="DejaVu Sans"/>
-          <w:lang w:eastAsia="en-US" w:bidi="en-US" w:val="es-ES"/>
+          <w:lang w:val="es-ES" w:eastAsia="en-US" w:bidi="en-US"/>
         </w:rPr>
         <w:t>En la gráfica</w:t>
       </w:r>
@@ -3934,7 +4082,7 @@
       <w:r>
         <w:rPr>
           <w:rFonts w:eastAsia="DejaVu Sans" w:cs="DejaVu Sans"/>
-          <w:lang w:eastAsia="en-US" w:bidi="en-US" w:val="es-ES"/>
+          <w:lang w:val="es-ES" w:eastAsia="en-US" w:bidi="en-US"/>
         </w:rPr>
         <w:t>¿Poner una flecha sobre los máximos para facilitar su visualización?</w:t>
       </w:r>
@@ -4257,7 +4405,6 @@
     <w:rPrDefault>
       <w:rPr>
         <w:rFonts w:ascii="Liberation Serif" w:hAnsi="Liberation Serif" w:eastAsia="Noto Serif CJK SC" w:cs="Lohit Devanagari"/>
-        <w:sz w:val="24"/>
         <w:szCs w:val="24"/>
         <w:lang w:val="en-US" w:eastAsia="zh-CN" w:bidi="hi-IN"/>
       </w:rPr>
@@ -4646,6 +4793,7 @@
     <w:qFormat/>
     <w:pPr>
       <w:widowControl/>
+      <w:suppressAutoHyphens w:val="true"/>
       <w:bidi w:val="0"/>
       <w:spacing w:before="0" w:after="0"/>
       <w:jc w:val="left"/>
@@ -5278,6 +5426,7 @@
     <w:qFormat/>
     <w:pPr>
       <w:widowControl/>
+      <w:suppressAutoHyphens w:val="true"/>
       <w:bidi w:val="0"/>
       <w:spacing w:before="0" w:after="0"/>
       <w:jc w:val="left"/>
@@ -5405,6 +5554,7 @@
     <w:qFormat/>
     <w:pPr>
       <w:widowControl/>
+      <w:suppressAutoHyphens w:val="true"/>
       <w:bidi w:val="0"/>
       <w:spacing w:before="0" w:after="0"/>
       <w:jc w:val="left"/>

</xml_diff>